<commit_message>
Updated Resume to prioritize development experience
</commit_message>
<xml_diff>
--- a/Resume.docx
+++ b/Resume.docx
@@ -192,8 +192,7 @@
       </w:tblPr>
       <w:tblGrid>
         <w:gridCol w:w="1284"/>
-        <w:gridCol w:w="246"/>
-        <w:gridCol w:w="2530"/>
+        <w:gridCol w:w="2776"/>
         <w:gridCol w:w="630"/>
         <w:gridCol w:w="2079"/>
         <w:gridCol w:w="2791"/>
@@ -232,95 +231,95 @@
         <w:tc>
           <w:tcPr>
             <w:tcW w:w="8276" w:type="dxa"/>
+            <w:gridSpan w:val="4"/>
+            <w:shd w:val="clear" w:color="auto" w:fill="auto"/>
+            <w:vAlign w:val="center"/>
+          </w:tcPr>
+          <w:p>
+            <w:pPr>
+              <w:ind w:left="230"/>
+              <w:rPr>
+                <w:rFonts w:cs="Arial"/>
+                <w:sz w:val="16"/>
+                <w:szCs w:val="16"/>
+              </w:rPr>
+            </w:pPr>
+            <w:r>
+              <w:rPr>
+                <w:rFonts w:cs="Arial"/>
+                <w:sz w:val="16"/>
+                <w:szCs w:val="16"/>
+              </w:rPr>
+              <w:t xml:space="preserve">I am a professional software </w:t>
+            </w:r>
+            <w:r>
+              <w:rPr>
+                <w:rFonts w:cs="Arial"/>
+                <w:sz w:val="16"/>
+                <w:szCs w:val="16"/>
+              </w:rPr>
+              <w:t>developer</w:t>
+            </w:r>
+            <w:r>
+              <w:rPr>
+                <w:rFonts w:cs="Arial"/>
+                <w:sz w:val="16"/>
+                <w:szCs w:val="16"/>
+              </w:rPr>
+              <w:t xml:space="preserve"> who enjoys coding in </w:t>
+            </w:r>
+            <w:r>
+              <w:rPr>
+                <w:rFonts w:cs="Arial"/>
+                <w:sz w:val="16"/>
+                <w:szCs w:val="16"/>
+              </w:rPr>
+              <w:t>my</w:t>
+            </w:r>
+            <w:r>
+              <w:rPr>
+                <w:rFonts w:cs="Arial"/>
+                <w:sz w:val="16"/>
+                <w:szCs w:val="16"/>
+              </w:rPr>
+              <w:t xml:space="preserve"> free time to keep up to date with new technologies.</w:t>
+            </w:r>
+            <w:r>
+              <w:rPr>
+                <w:rFonts w:cs="Arial"/>
+                <w:sz w:val="16"/>
+                <w:szCs w:val="16"/>
+              </w:rPr>
+              <w:t xml:space="preserve">  I have over 8 years of </w:t>
+            </w:r>
+            <w:r>
+              <w:rPr>
+                <w:rFonts w:cs="Arial"/>
+                <w:sz w:val="16"/>
+                <w:szCs w:val="16"/>
+              </w:rPr>
+              <w:t>professional .</w:t>
+            </w:r>
+            <w:r>
+              <w:rPr>
+                <w:rFonts w:cs="Arial"/>
+                <w:sz w:val="16"/>
+                <w:szCs w:val="16"/>
+              </w:rPr>
+              <w:t>NET development experience.</w:t>
+            </w:r>
+          </w:p>
+        </w:tc>
+      </w:tr>
+      <w:tr>
+        <w:trPr>
+          <w:trHeight w:val="288"/>
+          <w:jc w:val="center"/>
+        </w:trPr>
+        <w:tc>
+          <w:tcPr>
+            <w:tcW w:w="9560" w:type="dxa"/>
             <w:gridSpan w:val="5"/>
-            <w:shd w:val="clear" w:color="auto" w:fill="auto"/>
-            <w:vAlign w:val="center"/>
-          </w:tcPr>
-          <w:p>
-            <w:pPr>
-              <w:ind w:left="230"/>
-              <w:rPr>
-                <w:rFonts w:cs="Arial"/>
-                <w:sz w:val="16"/>
-                <w:szCs w:val="16"/>
-              </w:rPr>
-            </w:pPr>
-            <w:r>
-              <w:rPr>
-                <w:rFonts w:cs="Arial"/>
-                <w:sz w:val="16"/>
-                <w:szCs w:val="16"/>
-              </w:rPr>
-              <w:t xml:space="preserve">I am a professional software </w:t>
-            </w:r>
-            <w:r>
-              <w:rPr>
-                <w:rFonts w:cs="Arial"/>
-                <w:sz w:val="16"/>
-                <w:szCs w:val="16"/>
-              </w:rPr>
-              <w:t>developer</w:t>
-            </w:r>
-            <w:r>
-              <w:rPr>
-                <w:rFonts w:cs="Arial"/>
-                <w:sz w:val="16"/>
-                <w:szCs w:val="16"/>
-              </w:rPr>
-              <w:t xml:space="preserve"> who enjoys coding in </w:t>
-            </w:r>
-            <w:r>
-              <w:rPr>
-                <w:rFonts w:cs="Arial"/>
-                <w:sz w:val="16"/>
-                <w:szCs w:val="16"/>
-              </w:rPr>
-              <w:t>my</w:t>
-            </w:r>
-            <w:r>
-              <w:rPr>
-                <w:rFonts w:cs="Arial"/>
-                <w:sz w:val="16"/>
-                <w:szCs w:val="16"/>
-              </w:rPr>
-              <w:t xml:space="preserve"> free time to keep up to date with new technologies.</w:t>
-            </w:r>
-            <w:r>
-              <w:rPr>
-                <w:rFonts w:cs="Arial"/>
-                <w:sz w:val="16"/>
-                <w:szCs w:val="16"/>
-              </w:rPr>
-              <w:t xml:space="preserve">  I have over 8 years of </w:t>
-            </w:r>
-            <w:r>
-              <w:rPr>
-                <w:rFonts w:cs="Arial"/>
-                <w:sz w:val="16"/>
-                <w:szCs w:val="16"/>
-              </w:rPr>
-              <w:t>professional .</w:t>
-            </w:r>
-            <w:r>
-              <w:rPr>
-                <w:rFonts w:cs="Arial"/>
-                <w:sz w:val="16"/>
-                <w:szCs w:val="16"/>
-              </w:rPr>
-              <w:t>NET development experience.</w:t>
-            </w:r>
-          </w:p>
-        </w:tc>
-      </w:tr>
-      <w:tr>
-        <w:trPr>
-          <w:trHeight w:val="288"/>
-          <w:jc w:val="center"/>
-        </w:trPr>
-        <w:tc>
-          <w:tcPr>
-            <w:tcW w:w="9560" w:type="dxa"/>
-            <w:gridSpan w:val="6"/>
             <w:shd w:val="clear" w:color="auto" w:fill="auto"/>
             <w:vAlign w:val="center"/>
           </w:tcPr>
@@ -372,7 +371,7 @@
         <w:tc>
           <w:tcPr>
             <w:tcW w:w="3406" w:type="dxa"/>
-            <w:gridSpan w:val="3"/>
+            <w:gridSpan w:val="2"/>
             <w:shd w:val="clear" w:color="auto" w:fill="auto"/>
             <w:vAlign w:val="center"/>
           </w:tcPr>
@@ -419,7 +418,7 @@
                 <w:sz w:val="16"/>
                 <w:szCs w:val="16"/>
               </w:rPr>
-              <w:t>Consulting</w:t>
+              <w:t>Consultant</w:t>
             </w:r>
           </w:p>
         </w:tc>
@@ -446,16 +445,7 @@
                 <w:sz w:val="16"/>
                 <w:szCs w:val="16"/>
               </w:rPr>
-              <w:t>May 2019</w:t>
-            </w:r>
-            <w:r>
-              <w:rPr>
-                <w:rFonts w:cs="Arial"/>
-                <w:b/>
-                <w:sz w:val="16"/>
-                <w:szCs w:val="16"/>
-              </w:rPr>
-              <w:t xml:space="preserve"> to Present</w:t>
+              <w:t>May 2019 to Present</w:t>
             </w:r>
           </w:p>
         </w:tc>
@@ -487,7 +477,7 @@
         <w:tc>
           <w:tcPr>
             <w:tcW w:w="8276" w:type="dxa"/>
-            <w:gridSpan w:val="5"/>
+            <w:gridSpan w:val="4"/>
             <w:shd w:val="clear" w:color="auto" w:fill="auto"/>
             <w:vAlign w:val="center"/>
           </w:tcPr>
@@ -571,7 +561,7 @@
         <w:tc>
           <w:tcPr>
             <w:tcW w:w="8276" w:type="dxa"/>
-            <w:gridSpan w:val="5"/>
+            <w:gridSpan w:val="4"/>
             <w:shd w:val="clear" w:color="auto" w:fill="auto"/>
             <w:vAlign w:val="center"/>
           </w:tcPr>
@@ -646,7 +636,7 @@
         <w:tc>
           <w:tcPr>
             <w:tcW w:w="8276" w:type="dxa"/>
-            <w:gridSpan w:val="5"/>
+            <w:gridSpan w:val="4"/>
             <w:shd w:val="clear" w:color="auto" w:fill="auto"/>
             <w:vAlign w:val="center"/>
           </w:tcPr>
@@ -685,7 +675,7 @@
         <w:tc>
           <w:tcPr>
             <w:tcW w:w="9560" w:type="dxa"/>
-            <w:gridSpan w:val="6"/>
+            <w:gridSpan w:val="5"/>
             <w:shd w:val="clear" w:color="auto" w:fill="auto"/>
             <w:vAlign w:val="center"/>
           </w:tcPr>
@@ -725,7 +715,6 @@
         <w:tc>
           <w:tcPr>
             <w:tcW w:w="2776" w:type="dxa"/>
-            <w:gridSpan w:val="2"/>
             <w:shd w:val="clear" w:color="auto" w:fill="auto"/>
             <w:vAlign w:val="center"/>
           </w:tcPr>
@@ -839,7 +828,7 @@
         <w:tc>
           <w:tcPr>
             <w:tcW w:w="8276" w:type="dxa"/>
-            <w:gridSpan w:val="5"/>
+            <w:gridSpan w:val="4"/>
             <w:shd w:val="clear" w:color="auto" w:fill="auto"/>
             <w:vAlign w:val="center"/>
           </w:tcPr>
@@ -865,7 +854,18 @@
                 <w:sz w:val="16"/>
                 <w:szCs w:val="16"/>
               </w:rPr>
-              <w:t>Converted a monolithic web service platform to many individually deployable .NET Core micro services.</w:t>
+              <w:t>Converte</w:t>
+            </w:r>
+            <w:bookmarkStart w:id="1" w:name="_GoBack"/>
+            <w:bookmarkEnd w:id="1"/>
+            <w:r>
+              <w:rPr>
+                <w:rFonts w:cs="Arial"/>
+                <w:bCs/>
+                <w:sz w:val="16"/>
+                <w:szCs w:val="16"/>
+              </w:rPr>
+              <w:t>d a monolithic web service platform to many individually deployable .NET Core micro services.</w:t>
             </w:r>
           </w:p>
         </w:tc>
@@ -895,7 +895,7 @@
         <w:tc>
           <w:tcPr>
             <w:tcW w:w="8276" w:type="dxa"/>
-            <w:gridSpan w:val="5"/>
+            <w:gridSpan w:val="4"/>
             <w:shd w:val="clear" w:color="auto" w:fill="auto"/>
             <w:vAlign w:val="center"/>
           </w:tcPr>
@@ -941,7 +941,7 @@
             <w:pPr>
               <w:rPr>
                 <w:rFonts w:cs="Arial"/>
-                <w:bCs/>
+                <w:b/>
                 <w:sz w:val="16"/>
                 <w:szCs w:val="16"/>
               </w:rPr>
@@ -951,7 +951,7 @@
         <w:tc>
           <w:tcPr>
             <w:tcW w:w="8276" w:type="dxa"/>
-            <w:gridSpan w:val="5"/>
+            <w:gridSpan w:val="4"/>
             <w:shd w:val="clear" w:color="auto" w:fill="auto"/>
             <w:vAlign w:val="center"/>
           </w:tcPr>
@@ -977,7 +977,25 @@
                 <w:sz w:val="16"/>
                 <w:szCs w:val="16"/>
               </w:rPr>
-              <w:t>Built code generated stored procedures for simple database table operations and a data abstraction library to facilitate executing them from a web service.</w:t>
+              <w:t>Built an application to call a web service every time a message was placed in a</w:t>
+            </w:r>
+            <w:r>
+              <w:rPr>
+                <w:rFonts w:cs="Arial"/>
+                <w:bCs/>
+                <w:sz w:val="16"/>
+                <w:szCs w:val="16"/>
+              </w:rPr>
+              <w:t>n enterprise service bus</w:t>
+            </w:r>
+            <w:r>
+              <w:rPr>
+                <w:rFonts w:cs="Arial"/>
+                <w:bCs/>
+                <w:sz w:val="16"/>
+                <w:szCs w:val="16"/>
+              </w:rPr>
+              <w:t xml:space="preserve"> queue.</w:t>
             </w:r>
           </w:p>
         </w:tc>
@@ -1007,7 +1025,7 @@
         <w:tc>
           <w:tcPr>
             <w:tcW w:w="8276" w:type="dxa"/>
-            <w:gridSpan w:val="5"/>
+            <w:gridSpan w:val="4"/>
             <w:shd w:val="clear" w:color="auto" w:fill="auto"/>
             <w:vAlign w:val="center"/>
           </w:tcPr>
@@ -1033,7 +1051,7 @@
                 <w:sz w:val="16"/>
                 <w:szCs w:val="16"/>
               </w:rPr>
-              <w:t xml:space="preserve">Built tooling to replace tokens with environment specific variables to assist deployments. </w:t>
+              <w:t>Built a container-based web framework to share user and permissions management, web components, layout and more across a suite of internal web applications.</w:t>
             </w:r>
           </w:p>
         </w:tc>
@@ -1063,7 +1081,7 @@
         <w:tc>
           <w:tcPr>
             <w:tcW w:w="8276" w:type="dxa"/>
-            <w:gridSpan w:val="5"/>
+            <w:gridSpan w:val="4"/>
             <w:shd w:val="clear" w:color="auto" w:fill="auto"/>
             <w:vAlign w:val="center"/>
           </w:tcPr>
@@ -1089,25 +1107,16 @@
                 <w:sz w:val="16"/>
                 <w:szCs w:val="16"/>
               </w:rPr>
-              <w:t>Built an application to call a web service every time a message was placed in a</w:t>
-            </w:r>
-            <w:r>
-              <w:rPr>
-                <w:rFonts w:cs="Arial"/>
-                <w:bCs/>
-                <w:sz w:val="16"/>
-                <w:szCs w:val="16"/>
-              </w:rPr>
-              <w:t>n enterprise service bus</w:t>
-            </w:r>
-            <w:r>
-              <w:rPr>
-                <w:rFonts w:cs="Arial"/>
-                <w:bCs/>
-                <w:sz w:val="16"/>
-                <w:szCs w:val="16"/>
-              </w:rPr>
-              <w:t xml:space="preserve"> queue.</w:t>
+              <w:t>Automated build and deployment processes with TeamCity and Octopus Deploy into a common pipeline for hundreds of applications.</w:t>
+            </w:r>
+            <w:r>
+              <w:rPr>
+                <w:rFonts w:cs="Arial"/>
+                <w:bCs/>
+                <w:sz w:val="16"/>
+                <w:szCs w:val="16"/>
+              </w:rPr>
+              <w:t xml:space="preserve">  Later migrated this pipeline to Azure DevOps Server.</w:t>
             </w:r>
           </w:p>
         </w:tc>
@@ -1137,7 +1146,7 @@
         <w:tc>
           <w:tcPr>
             <w:tcW w:w="8276" w:type="dxa"/>
-            <w:gridSpan w:val="5"/>
+            <w:gridSpan w:val="4"/>
             <w:shd w:val="clear" w:color="auto" w:fill="auto"/>
             <w:vAlign w:val="center"/>
           </w:tcPr>
@@ -1163,7 +1172,7 @@
                 <w:sz w:val="16"/>
                 <w:szCs w:val="16"/>
               </w:rPr>
-              <w:t>Built a container-based web framework to share user and permissions management, web components, layout and more across a suite of internal web applications.</w:t>
+              <w:t>Migrated applications from a database focused logging system to use Splunk to aggregate log messages and report on log data.</w:t>
             </w:r>
           </w:p>
         </w:tc>
@@ -1193,7 +1202,7 @@
         <w:tc>
           <w:tcPr>
             <w:tcW w:w="8276" w:type="dxa"/>
-            <w:gridSpan w:val="5"/>
+            <w:gridSpan w:val="4"/>
             <w:shd w:val="clear" w:color="auto" w:fill="auto"/>
             <w:vAlign w:val="center"/>
           </w:tcPr>
@@ -1219,7 +1228,7 @@
                 <w:sz w:val="16"/>
                 <w:szCs w:val="16"/>
               </w:rPr>
-              <w:t>Automated build and deployment processes with TeamCity and Octopus Deploy into a common pipeline for hundreds of applications.</w:t>
+              <w:t>Built code generated stored procedures for simple database table operations and a data abstraction library to facilitate executing them from a web service.</w:t>
             </w:r>
           </w:p>
         </w:tc>
@@ -1249,7 +1258,7 @@
         <w:tc>
           <w:tcPr>
             <w:tcW w:w="8276" w:type="dxa"/>
-            <w:gridSpan w:val="5"/>
+            <w:gridSpan w:val="4"/>
             <w:shd w:val="clear" w:color="auto" w:fill="auto"/>
             <w:vAlign w:val="center"/>
           </w:tcPr>
@@ -1275,7 +1284,7 @@
                 <w:sz w:val="16"/>
                 <w:szCs w:val="16"/>
               </w:rPr>
-              <w:t>Migrated build and deployment processes from TeamCity and Octopus Deploy to Azure DevOps Server.</w:t>
+              <w:t xml:space="preserve">Built tooling to replace tokens with environment specific variables to assist deployments. </w:t>
             </w:r>
           </w:p>
         </w:tc>
@@ -1305,7 +1314,7 @@
         <w:tc>
           <w:tcPr>
             <w:tcW w:w="8276" w:type="dxa"/>
-            <w:gridSpan w:val="5"/>
+            <w:gridSpan w:val="4"/>
             <w:shd w:val="clear" w:color="auto" w:fill="auto"/>
             <w:vAlign w:val="center"/>
           </w:tcPr>
@@ -1331,7 +1340,7 @@
                 <w:sz w:val="16"/>
                 <w:szCs w:val="16"/>
               </w:rPr>
-              <w:t>Migrated source code repositories from SVN to GIT.</w:t>
+              <w:t>Established and documented development standards with the Enterprise Architecture team.</w:t>
             </w:r>
           </w:p>
         </w:tc>
@@ -1361,7 +1370,7 @@
         <w:tc>
           <w:tcPr>
             <w:tcW w:w="8276" w:type="dxa"/>
-            <w:gridSpan w:val="5"/>
+            <w:gridSpan w:val="4"/>
             <w:shd w:val="clear" w:color="auto" w:fill="auto"/>
             <w:vAlign w:val="center"/>
           </w:tcPr>
@@ -1387,7 +1396,61 @@
                 <w:sz w:val="16"/>
                 <w:szCs w:val="16"/>
               </w:rPr>
-              <w:t>Migrated applications from a database focused logging system to use Splunk to aggregate log messages and report on log data.</w:t>
+              <w:t xml:space="preserve">Worked with </w:t>
+            </w:r>
+            <w:r>
+              <w:rPr>
+                <w:rFonts w:cs="Arial"/>
+                <w:bCs/>
+                <w:sz w:val="16"/>
+                <w:szCs w:val="16"/>
+              </w:rPr>
+              <w:t>t</w:t>
+            </w:r>
+            <w:r>
+              <w:rPr>
+                <w:rFonts w:cs="Arial"/>
+                <w:bCs/>
+                <w:sz w:val="16"/>
+                <w:szCs w:val="16"/>
+              </w:rPr>
+              <w:t xml:space="preserve">echnical </w:t>
+            </w:r>
+            <w:r>
+              <w:rPr>
+                <w:rFonts w:cs="Arial"/>
+                <w:bCs/>
+                <w:sz w:val="16"/>
+                <w:szCs w:val="16"/>
+              </w:rPr>
+              <w:t>b</w:t>
+            </w:r>
+            <w:r>
+              <w:rPr>
+                <w:rFonts w:cs="Arial"/>
+                <w:bCs/>
+                <w:sz w:val="16"/>
+                <w:szCs w:val="16"/>
+              </w:rPr>
+              <w:t xml:space="preserve">usiness </w:t>
+            </w:r>
+            <w:r>
+              <w:rPr>
+                <w:rFonts w:cs="Arial"/>
+                <w:bCs/>
+                <w:sz w:val="16"/>
+                <w:szCs w:val="16"/>
+              </w:rPr>
+              <w:t>a</w:t>
+            </w:r>
+            <w:r>
+              <w:rPr>
+                <w:rFonts w:cs="Arial"/>
+                <w:bCs/>
+                <w:sz w:val="16"/>
+                <w:szCs w:val="16"/>
+              </w:rPr>
+              <w:t>nalysts to document solutions and facilitate story writing for the development teams.</w:t>
             </w:r>
           </w:p>
         </w:tc>
@@ -1417,7 +1480,7 @@
         <w:tc>
           <w:tcPr>
             <w:tcW w:w="8276" w:type="dxa"/>
-            <w:gridSpan w:val="5"/>
+            <w:gridSpan w:val="4"/>
             <w:shd w:val="clear" w:color="auto" w:fill="auto"/>
             <w:vAlign w:val="center"/>
           </w:tcPr>
@@ -1443,97 +1506,7 @@
                 <w:sz w:val="16"/>
                 <w:szCs w:val="16"/>
               </w:rPr>
-              <w:t xml:space="preserve">Worked with </w:t>
-            </w:r>
-            <w:r>
-              <w:rPr>
-                <w:rFonts w:cs="Arial"/>
-                <w:bCs/>
-                <w:sz w:val="16"/>
-                <w:szCs w:val="16"/>
-              </w:rPr>
-              <w:t>t</w:t>
-            </w:r>
-            <w:r>
-              <w:rPr>
-                <w:rFonts w:cs="Arial"/>
-                <w:bCs/>
-                <w:sz w:val="16"/>
-                <w:szCs w:val="16"/>
-              </w:rPr>
-              <w:t xml:space="preserve">echnical </w:t>
-            </w:r>
-            <w:r>
-              <w:rPr>
-                <w:rFonts w:cs="Arial"/>
-                <w:bCs/>
-                <w:sz w:val="16"/>
-                <w:szCs w:val="16"/>
-              </w:rPr>
-              <w:t>b</w:t>
-            </w:r>
-            <w:r>
-              <w:rPr>
-                <w:rFonts w:cs="Arial"/>
-                <w:bCs/>
-                <w:sz w:val="16"/>
-                <w:szCs w:val="16"/>
-              </w:rPr>
-              <w:t xml:space="preserve">usiness </w:t>
-            </w:r>
-            <w:r>
-              <w:rPr>
-                <w:rFonts w:cs="Arial"/>
-                <w:bCs/>
-                <w:sz w:val="16"/>
-                <w:szCs w:val="16"/>
-              </w:rPr>
-              <w:t>a</w:t>
-            </w:r>
-            <w:r>
-              <w:rPr>
-                <w:rFonts w:cs="Arial"/>
-                <w:bCs/>
-                <w:sz w:val="16"/>
-                <w:szCs w:val="16"/>
-              </w:rPr>
-              <w:t>nalysts</w:t>
-            </w:r>
-            <w:r>
-              <w:rPr>
-                <w:rFonts w:cs="Arial"/>
-                <w:bCs/>
-                <w:sz w:val="16"/>
-                <w:szCs w:val="16"/>
-              </w:rPr>
-              <w:t xml:space="preserve"> to </w:t>
-            </w:r>
-            <w:r>
-              <w:rPr>
-                <w:rFonts w:cs="Arial"/>
-                <w:bCs/>
-                <w:sz w:val="16"/>
-                <w:szCs w:val="16"/>
-              </w:rPr>
-              <w:t>document</w:t>
-            </w:r>
-            <w:r>
-              <w:rPr>
-                <w:rFonts w:cs="Arial"/>
-                <w:bCs/>
-                <w:sz w:val="16"/>
-                <w:szCs w:val="16"/>
-              </w:rPr>
-              <w:t xml:space="preserve"> solutions </w:t>
-            </w:r>
-            <w:r>
-              <w:rPr>
-                <w:rFonts w:cs="Arial"/>
-                <w:bCs/>
-                <w:sz w:val="16"/>
-                <w:szCs w:val="16"/>
-              </w:rPr>
-              <w:t>and facilitate story writing for the development teams.</w:t>
+              <w:t>Represented the clinical development teams in company-wide meetings and initiatives.</w:t>
             </w:r>
           </w:p>
         </w:tc>
@@ -1554,8 +1527,8 @@
               <w:rPr>
                 <w:rFonts w:cs="Arial"/>
                 <w:b/>
-                <w:sz w:val="16"/>
-                <w:szCs w:val="16"/>
+                <w:sz w:val="20"/>
+                <w:szCs w:val="20"/>
               </w:rPr>
             </w:pPr>
           </w:p>
@@ -1563,7 +1536,7 @@
         <w:tc>
           <w:tcPr>
             <w:tcW w:w="8276" w:type="dxa"/>
-            <w:gridSpan w:val="5"/>
+            <w:gridSpan w:val="4"/>
             <w:shd w:val="clear" w:color="auto" w:fill="auto"/>
             <w:vAlign w:val="center"/>
           </w:tcPr>
@@ -1589,79 +1562,7 @@
                 <w:sz w:val="16"/>
                 <w:szCs w:val="16"/>
               </w:rPr>
-              <w:t>Established and documented development standards with</w:t>
-            </w:r>
-            <w:r>
-              <w:rPr>
-                <w:rFonts w:cs="Arial"/>
-                <w:bCs/>
-                <w:sz w:val="16"/>
-                <w:szCs w:val="16"/>
-              </w:rPr>
-              <w:t xml:space="preserve"> the</w:t>
-            </w:r>
-            <w:r>
-              <w:rPr>
-                <w:rFonts w:cs="Arial"/>
-                <w:bCs/>
-                <w:sz w:val="16"/>
-                <w:szCs w:val="16"/>
-              </w:rPr>
-              <w:t xml:space="preserve"> </w:t>
-            </w:r>
-            <w:r>
-              <w:rPr>
-                <w:rFonts w:cs="Arial"/>
-                <w:bCs/>
-                <w:sz w:val="16"/>
-                <w:szCs w:val="16"/>
-              </w:rPr>
-              <w:t>E</w:t>
-            </w:r>
-            <w:r>
-              <w:rPr>
-                <w:rFonts w:cs="Arial"/>
-                <w:bCs/>
-                <w:sz w:val="16"/>
-                <w:szCs w:val="16"/>
-              </w:rPr>
-              <w:t xml:space="preserve">nterprise </w:t>
-            </w:r>
-            <w:r>
-              <w:rPr>
-                <w:rFonts w:cs="Arial"/>
-                <w:bCs/>
-                <w:sz w:val="16"/>
-                <w:szCs w:val="16"/>
-              </w:rPr>
-              <w:t>A</w:t>
-            </w:r>
-            <w:r>
-              <w:rPr>
-                <w:rFonts w:cs="Arial"/>
-                <w:bCs/>
-                <w:sz w:val="16"/>
-                <w:szCs w:val="16"/>
-              </w:rPr>
-              <w:t>rchitecture</w:t>
-            </w:r>
-            <w:r>
-              <w:rPr>
-                <w:rFonts w:cs="Arial"/>
-                <w:bCs/>
-                <w:sz w:val="16"/>
-                <w:szCs w:val="16"/>
-              </w:rPr>
-              <w:t xml:space="preserve"> team</w:t>
-            </w:r>
-            <w:r>
-              <w:rPr>
-                <w:rFonts w:cs="Arial"/>
-                <w:bCs/>
-                <w:sz w:val="16"/>
-                <w:szCs w:val="16"/>
-              </w:rPr>
-              <w:t>.</w:t>
+              <w:t>Supported web services that serve over a million requests a day.</w:t>
             </w:r>
           </w:p>
         </w:tc>
@@ -1682,8 +1583,8 @@
               <w:rPr>
                 <w:rFonts w:cs="Arial"/>
                 <w:b/>
-                <w:sz w:val="16"/>
-                <w:szCs w:val="16"/>
+                <w:sz w:val="20"/>
+                <w:szCs w:val="20"/>
               </w:rPr>
             </w:pPr>
           </w:p>
@@ -1691,7 +1592,7 @@
         <w:tc>
           <w:tcPr>
             <w:tcW w:w="8276" w:type="dxa"/>
-            <w:gridSpan w:val="5"/>
+            <w:gridSpan w:val="4"/>
             <w:shd w:val="clear" w:color="auto" w:fill="auto"/>
             <w:vAlign w:val="center"/>
           </w:tcPr>
@@ -1717,7 +1618,7 @@
                 <w:sz w:val="16"/>
                 <w:szCs w:val="16"/>
               </w:rPr>
-              <w:t>Represented the clinical development teams in company-wide meetings and initiatives.</w:t>
+              <w:t>Managed and planned development work across many teams for a major corporate application replacement.</w:t>
             </w:r>
           </w:p>
         </w:tc>
@@ -1747,7 +1648,7 @@
         <w:tc>
           <w:tcPr>
             <w:tcW w:w="8276" w:type="dxa"/>
-            <w:gridSpan w:val="5"/>
+            <w:gridSpan w:val="4"/>
             <w:shd w:val="clear" w:color="auto" w:fill="auto"/>
             <w:vAlign w:val="center"/>
           </w:tcPr>
@@ -1761,19 +1662,37 @@
               <w:spacing w:before="40" w:after="40"/>
               <w:rPr>
                 <w:rFonts w:cs="Arial"/>
-                <w:bCs/>
-                <w:sz w:val="16"/>
-                <w:szCs w:val="16"/>
-              </w:rPr>
-            </w:pPr>
-            <w:r>
-              <w:rPr>
-                <w:rFonts w:cs="Arial"/>
-                <w:bCs/>
-                <w:sz w:val="16"/>
-                <w:szCs w:val="16"/>
-              </w:rPr>
-              <w:t>Supported web services that serve over a million requests a day.</w:t>
+                <w:b/>
+                <w:sz w:val="16"/>
+                <w:szCs w:val="16"/>
+              </w:rPr>
+            </w:pPr>
+            <w:r>
+              <w:rPr>
+                <w:rFonts w:cs="Arial"/>
+                <w:bCs/>
+                <w:sz w:val="16"/>
+                <w:szCs w:val="16"/>
+              </w:rPr>
+              <w:t xml:space="preserve">Worked with </w:t>
+            </w:r>
+            <w:r>
+              <w:rPr>
+                <w:rFonts w:cs="Arial"/>
+                <w:bCs/>
+                <w:sz w:val="16"/>
+                <w:szCs w:val="16"/>
+              </w:rPr>
+              <w:t>Pivotal</w:t>
+            </w:r>
+            <w:r>
+              <w:rPr>
+                <w:rFonts w:cs="Arial"/>
+                <w:bCs/>
+                <w:sz w:val="16"/>
+                <w:szCs w:val="16"/>
+              </w:rPr>
+              <w:t xml:space="preserve"> representatives to stand up and utilize Pivotal Cloud Foundry at CareSource for development.</w:t>
             </w:r>
           </w:p>
         </w:tc>
@@ -1803,7 +1722,7 @@
         <w:tc>
           <w:tcPr>
             <w:tcW w:w="8276" w:type="dxa"/>
-            <w:gridSpan w:val="5"/>
+            <w:gridSpan w:val="4"/>
             <w:shd w:val="clear" w:color="auto" w:fill="auto"/>
             <w:vAlign w:val="center"/>
           </w:tcPr>
@@ -1829,7 +1748,7 @@
                 <w:sz w:val="16"/>
                 <w:szCs w:val="16"/>
               </w:rPr>
-              <w:t>Managed and planned development work across many teams for a major corporate application replacement.</w:t>
+              <w:t>Triaged and debugged major application failures to support the business.</w:t>
             </w:r>
           </w:p>
         </w:tc>
@@ -1850,8 +1769,8 @@
               <w:rPr>
                 <w:rFonts w:cs="Arial"/>
                 <w:b/>
-                <w:sz w:val="20"/>
-                <w:szCs w:val="20"/>
+                <w:sz w:val="16"/>
+                <w:szCs w:val="16"/>
               </w:rPr>
             </w:pPr>
           </w:p>
@@ -1859,7 +1778,7 @@
         <w:tc>
           <w:tcPr>
             <w:tcW w:w="8276" w:type="dxa"/>
-            <w:gridSpan w:val="5"/>
+            <w:gridSpan w:val="4"/>
             <w:shd w:val="clear" w:color="auto" w:fill="auto"/>
             <w:vAlign w:val="center"/>
           </w:tcPr>
@@ -1873,19 +1792,19 @@
               <w:spacing w:before="40" w:after="40"/>
               <w:rPr>
                 <w:rFonts w:cs="Arial"/>
-                <w:b/>
-                <w:sz w:val="16"/>
-                <w:szCs w:val="16"/>
-              </w:rPr>
-            </w:pPr>
-            <w:r>
-              <w:rPr>
-                <w:rFonts w:cs="Arial"/>
-                <w:bCs/>
-                <w:sz w:val="16"/>
-                <w:szCs w:val="16"/>
-              </w:rPr>
-              <w:t xml:space="preserve">Worked with </w:t>
+                <w:bCs/>
+                <w:sz w:val="16"/>
+                <w:szCs w:val="16"/>
+              </w:rPr>
+            </w:pPr>
+            <w:r>
+              <w:rPr>
+                <w:rFonts w:cs="Arial"/>
+                <w:bCs/>
+                <w:sz w:val="16"/>
+                <w:szCs w:val="16"/>
+              </w:rPr>
+              <w:t xml:space="preserve">Unit tested services and applications with </w:t>
             </w:r>
             <w:proofErr w:type="spellStart"/>
             <w:r>
@@ -1895,7 +1814,7 @@
                 <w:sz w:val="16"/>
                 <w:szCs w:val="16"/>
               </w:rPr>
-              <w:t>CloudFoundry</w:t>
+              <w:t>Moq</w:t>
             </w:r>
             <w:proofErr w:type="spellEnd"/>
             <w:r>
@@ -1905,8 +1824,53 @@
                 <w:sz w:val="16"/>
                 <w:szCs w:val="16"/>
               </w:rPr>
-              <w:t xml:space="preserve"> representatives to stand up and utilize Pivotal Cloud Foundry at CareSource for development.</w:t>
-            </w:r>
+              <w:t xml:space="preserve"> and </w:t>
+            </w:r>
+            <w:proofErr w:type="spellStart"/>
+            <w:r>
+              <w:rPr>
+                <w:rFonts w:cs="Arial"/>
+                <w:bCs/>
+                <w:sz w:val="16"/>
+                <w:szCs w:val="16"/>
+              </w:rPr>
+              <w:t>XUnit</w:t>
+            </w:r>
+            <w:proofErr w:type="spellEnd"/>
+            <w:r>
+              <w:rPr>
+                <w:rFonts w:cs="Arial"/>
+                <w:bCs/>
+                <w:sz w:val="16"/>
+                <w:szCs w:val="16"/>
+              </w:rPr>
+              <w:t xml:space="preserve"> using Test Driven Development principles.</w:t>
+            </w:r>
+          </w:p>
+        </w:tc>
+      </w:tr>
+      <w:tr>
+        <w:trPr>
+          <w:trHeight w:val="288"/>
+          <w:jc w:val="center"/>
+        </w:trPr>
+        <w:tc>
+          <w:tcPr>
+            <w:tcW w:w="9560" w:type="dxa"/>
+            <w:gridSpan w:val="5"/>
+            <w:shd w:val="clear" w:color="auto" w:fill="auto"/>
+            <w:vAlign w:val="center"/>
+          </w:tcPr>
+          <w:p>
+            <w:pPr>
+              <w:jc w:val="right"/>
+              <w:rPr>
+                <w:rFonts w:cs="Arial"/>
+                <w:b/>
+                <w:sz w:val="16"/>
+                <w:szCs w:val="16"/>
+              </w:rPr>
+            </w:pPr>
           </w:p>
         </w:tc>
       </w:tr>
@@ -1934,8 +1898,157 @@
         </w:tc>
         <w:tc>
           <w:tcPr>
+            <w:tcW w:w="2776" w:type="dxa"/>
+            <w:shd w:val="clear" w:color="auto" w:fill="auto"/>
+            <w:vAlign w:val="center"/>
+          </w:tcPr>
+          <w:p>
+            <w:pPr>
+              <w:rPr>
+                <w:rFonts w:cs="Arial"/>
+                <w:b/>
+                <w:sz w:val="16"/>
+                <w:szCs w:val="16"/>
+              </w:rPr>
+            </w:pPr>
+            <w:r>
+              <w:rPr>
+                <w:rFonts w:cs="Arial"/>
+                <w:b/>
+                <w:sz w:val="16"/>
+                <w:szCs w:val="16"/>
+              </w:rPr>
+              <w:t>CareSource</w:t>
+            </w:r>
+          </w:p>
+        </w:tc>
+        <w:tc>
+          <w:tcPr>
+            <w:tcW w:w="2709" w:type="dxa"/>
+            <w:gridSpan w:val="2"/>
+            <w:shd w:val="clear" w:color="auto" w:fill="auto"/>
+            <w:vAlign w:val="center"/>
+          </w:tcPr>
+          <w:p>
+            <w:pPr>
+              <w:jc w:val="right"/>
+              <w:rPr>
+                <w:rFonts w:cs="Arial"/>
+                <w:b/>
+                <w:sz w:val="16"/>
+                <w:szCs w:val="16"/>
+              </w:rPr>
+            </w:pPr>
+            <w:r>
+              <w:rPr>
+                <w:rFonts w:cs="Arial"/>
+                <w:b/>
+                <w:sz w:val="16"/>
+                <w:szCs w:val="16"/>
+              </w:rPr>
+              <w:t>Sr</w:t>
+            </w:r>
+            <w:r>
+              <w:rPr>
+                <w:rFonts w:cs="Arial"/>
+                <w:b/>
+                <w:sz w:val="16"/>
+                <w:szCs w:val="16"/>
+              </w:rPr>
+              <w:t>.</w:t>
+            </w:r>
+            <w:r>
+              <w:rPr>
+                <w:rFonts w:cs="Arial"/>
+                <w:b/>
+                <w:sz w:val="16"/>
+                <w:szCs w:val="16"/>
+              </w:rPr>
+              <w:t xml:space="preserve"> Application Developer</w:t>
+            </w:r>
+          </w:p>
+        </w:tc>
+        <w:tc>
+          <w:tcPr>
+            <w:tcW w:w="2791" w:type="dxa"/>
+            <w:shd w:val="clear" w:color="auto" w:fill="auto"/>
+            <w:vAlign w:val="center"/>
+          </w:tcPr>
+          <w:p>
+            <w:pPr>
+              <w:jc w:val="right"/>
+              <w:rPr>
+                <w:rFonts w:cs="Arial"/>
+                <w:b/>
+                <w:sz w:val="16"/>
+                <w:szCs w:val="16"/>
+              </w:rPr>
+            </w:pPr>
+            <w:r>
+              <w:rPr>
+                <w:rFonts w:cs="Arial"/>
+                <w:b/>
+                <w:sz w:val="16"/>
+                <w:szCs w:val="16"/>
+              </w:rPr>
+              <w:t xml:space="preserve">March 2013 to </w:t>
+            </w:r>
+            <w:r>
+              <w:rPr>
+                <w:rFonts w:cs="Arial"/>
+                <w:b/>
+                <w:sz w:val="16"/>
+                <w:szCs w:val="16"/>
+              </w:rPr>
+              <w:t xml:space="preserve">September </w:t>
+            </w:r>
+            <w:r>
+              <w:rPr>
+                <w:rFonts w:cs="Arial"/>
+                <w:b/>
+                <w:sz w:val="16"/>
+                <w:szCs w:val="16"/>
+              </w:rPr>
+              <w:t>201</w:t>
+            </w:r>
+            <w:r>
+              <w:rPr>
+                <w:rFonts w:cs="Arial"/>
+                <w:b/>
+                <w:sz w:val="16"/>
+                <w:szCs w:val="16"/>
+              </w:rPr>
+              <w:t>6</w:t>
+            </w:r>
+          </w:p>
+        </w:tc>
+      </w:tr>
+      <w:tr>
+        <w:trPr>
+          <w:trHeight w:val="288"/>
+          <w:jc w:val="center"/>
+        </w:trPr>
+        <w:tc>
+          <w:tcPr>
+            <w:tcW w:w="1284" w:type="dxa"/>
+            <w:shd w:val="clear" w:color="auto" w:fill="auto"/>
+            <w:vAlign w:val="center"/>
+          </w:tcPr>
+          <w:p>
+            <w:pPr>
+              <w:rPr>
+                <w:rFonts w:cs="Arial"/>
+                <w:b/>
+                <w:sz w:val="20"/>
+                <w:szCs w:val="20"/>
+              </w:rPr>
+            </w:pPr>
+          </w:p>
+        </w:tc>
+        <w:tc>
+          <w:tcPr>
             <w:tcW w:w="8276" w:type="dxa"/>
-            <w:gridSpan w:val="5"/>
+            <w:gridSpan w:val="4"/>
             <w:shd w:val="clear" w:color="auto" w:fill="auto"/>
             <w:vAlign w:val="center"/>
           </w:tcPr>
@@ -1961,7 +2074,7 @@
                 <w:sz w:val="16"/>
                 <w:szCs w:val="16"/>
               </w:rPr>
-              <w:t>Triaged and debugged major application failures to support the business.</w:t>
+              <w:t>Led the development efforts for an ASP.NET MVC application to manage non-traditional healthcare services.</w:t>
             </w:r>
           </w:p>
         </w:tc>
@@ -1982,8 +2095,8 @@
               <w:rPr>
                 <w:rFonts w:cs="Arial"/>
                 <w:b/>
-                <w:sz w:val="16"/>
-                <w:szCs w:val="16"/>
+                <w:sz w:val="20"/>
+                <w:szCs w:val="20"/>
               </w:rPr>
             </w:pPr>
           </w:p>
@@ -1991,7 +2104,7 @@
         <w:tc>
           <w:tcPr>
             <w:tcW w:w="8276" w:type="dxa"/>
-            <w:gridSpan w:val="5"/>
+            <w:gridSpan w:val="4"/>
             <w:shd w:val="clear" w:color="auto" w:fill="auto"/>
             <w:vAlign w:val="center"/>
           </w:tcPr>
@@ -2017,25 +2130,7 @@
                 <w:sz w:val="16"/>
                 <w:szCs w:val="16"/>
               </w:rPr>
-              <w:t xml:space="preserve">Unit tested services </w:t>
-            </w:r>
-            <w:r>
-              <w:rPr>
-                <w:rFonts w:cs="Arial"/>
-                <w:bCs/>
-                <w:sz w:val="16"/>
-                <w:szCs w:val="16"/>
-              </w:rPr>
-              <w:t xml:space="preserve">and applications </w:t>
-            </w:r>
-            <w:r>
-              <w:rPr>
-                <w:rFonts w:cs="Arial"/>
-                <w:bCs/>
-                <w:sz w:val="16"/>
-                <w:szCs w:val="16"/>
-              </w:rPr>
-              <w:t xml:space="preserve">with </w:t>
+              <w:t xml:space="preserve">Led efforts to focus development work on service-oriented architecture principles and </w:t>
             </w:r>
             <w:proofErr w:type="spellStart"/>
             <w:r>
@@ -2045,7 +2140,7 @@
                 <w:sz w:val="16"/>
                 <w:szCs w:val="16"/>
               </w:rPr>
-              <w:t>Moq</w:t>
+              <w:t>devops</w:t>
             </w:r>
             <w:proofErr w:type="spellEnd"/>
             <w:r>
@@ -2055,27 +2150,7 @@
                 <w:sz w:val="16"/>
                 <w:szCs w:val="16"/>
               </w:rPr>
-              <w:t xml:space="preserve"> and </w:t>
-            </w:r>
-            <w:proofErr w:type="spellStart"/>
-            <w:r>
-              <w:rPr>
-                <w:rFonts w:cs="Arial"/>
-                <w:bCs/>
-                <w:sz w:val="16"/>
-                <w:szCs w:val="16"/>
-              </w:rPr>
-              <w:t>XUnit</w:t>
-            </w:r>
-            <w:proofErr w:type="spellEnd"/>
-            <w:r>
-              <w:rPr>
-                <w:rFonts w:cs="Arial"/>
-                <w:bCs/>
-                <w:sz w:val="16"/>
-                <w:szCs w:val="16"/>
-              </w:rPr>
-              <w:t>.</w:t>
+              <w:t xml:space="preserve"> best practices.</w:t>
             </w:r>
           </w:p>
         </w:tc>
@@ -2096,8 +2171,8 @@
               <w:rPr>
                 <w:rFonts w:cs="Arial"/>
                 <w:b/>
-                <w:sz w:val="16"/>
-                <w:szCs w:val="16"/>
+                <w:sz w:val="20"/>
+                <w:szCs w:val="20"/>
               </w:rPr>
             </w:pPr>
           </w:p>
@@ -2105,7 +2180,7 @@
         <w:tc>
           <w:tcPr>
             <w:tcW w:w="8276" w:type="dxa"/>
-            <w:gridSpan w:val="5"/>
+            <w:gridSpan w:val="4"/>
             <w:shd w:val="clear" w:color="auto" w:fill="auto"/>
             <w:vAlign w:val="center"/>
           </w:tcPr>
@@ -2131,33 +2206,26 @@
                 <w:sz w:val="16"/>
                 <w:szCs w:val="16"/>
               </w:rPr>
-              <w:t>Led an effort to reorganize development teams based on Conway’s law to improve code quality.</w:t>
-            </w:r>
-          </w:p>
-        </w:tc>
-      </w:tr>
-      <w:tr>
-        <w:trPr>
-          <w:trHeight w:val="288"/>
-          <w:jc w:val="center"/>
-        </w:trPr>
-        <w:tc>
-          <w:tcPr>
-            <w:tcW w:w="9560" w:type="dxa"/>
-            <w:gridSpan w:val="6"/>
-            <w:shd w:val="clear" w:color="auto" w:fill="auto"/>
-            <w:vAlign w:val="center"/>
-          </w:tcPr>
-          <w:p>
-            <w:pPr>
-              <w:jc w:val="right"/>
-              <w:rPr>
-                <w:rFonts w:cs="Arial"/>
-                <w:b/>
-                <w:sz w:val="16"/>
-                <w:szCs w:val="16"/>
-              </w:rPr>
-            </w:pPr>
+              <w:t xml:space="preserve">Built an HTML injector </w:t>
+            </w:r>
+            <w:r>
+              <w:rPr>
+                <w:rFonts w:cs="Arial"/>
+                <w:bCs/>
+                <w:sz w:val="16"/>
+                <w:szCs w:val="16"/>
+              </w:rPr>
+              <w:t xml:space="preserve">using jQuery </w:t>
+            </w:r>
+            <w:r>
+              <w:rPr>
+                <w:rFonts w:cs="Arial"/>
+                <w:bCs/>
+                <w:sz w:val="16"/>
+                <w:szCs w:val="16"/>
+              </w:rPr>
+              <w:t>for adding features to a vendor’s application.</w:t>
+            </w:r>
           </w:p>
         </w:tc>
       </w:tr>
@@ -2185,158 +2253,8 @@
         </w:tc>
         <w:tc>
           <w:tcPr>
-            <w:tcW w:w="2776" w:type="dxa"/>
-            <w:gridSpan w:val="2"/>
-            <w:shd w:val="clear" w:color="auto" w:fill="auto"/>
-            <w:vAlign w:val="center"/>
-          </w:tcPr>
-          <w:p>
-            <w:pPr>
-              <w:rPr>
-                <w:rFonts w:cs="Arial"/>
-                <w:b/>
-                <w:sz w:val="16"/>
-                <w:szCs w:val="16"/>
-              </w:rPr>
-            </w:pPr>
-            <w:r>
-              <w:rPr>
-                <w:rFonts w:cs="Arial"/>
-                <w:b/>
-                <w:sz w:val="16"/>
-                <w:szCs w:val="16"/>
-              </w:rPr>
-              <w:t>CareSource</w:t>
-            </w:r>
-          </w:p>
-        </w:tc>
-        <w:tc>
-          <w:tcPr>
-            <w:tcW w:w="2709" w:type="dxa"/>
-            <w:gridSpan w:val="2"/>
-            <w:shd w:val="clear" w:color="auto" w:fill="auto"/>
-            <w:vAlign w:val="center"/>
-          </w:tcPr>
-          <w:p>
-            <w:pPr>
-              <w:jc w:val="right"/>
-              <w:rPr>
-                <w:rFonts w:cs="Arial"/>
-                <w:b/>
-                <w:sz w:val="16"/>
-                <w:szCs w:val="16"/>
-              </w:rPr>
-            </w:pPr>
-            <w:r>
-              <w:rPr>
-                <w:rFonts w:cs="Arial"/>
-                <w:b/>
-                <w:sz w:val="16"/>
-                <w:szCs w:val="16"/>
-              </w:rPr>
-              <w:t>Sr</w:t>
-            </w:r>
-            <w:r>
-              <w:rPr>
-                <w:rFonts w:cs="Arial"/>
-                <w:b/>
-                <w:sz w:val="16"/>
-                <w:szCs w:val="16"/>
-              </w:rPr>
-              <w:t>.</w:t>
-            </w:r>
-            <w:r>
-              <w:rPr>
-                <w:rFonts w:cs="Arial"/>
-                <w:b/>
-                <w:sz w:val="16"/>
-                <w:szCs w:val="16"/>
-              </w:rPr>
-              <w:t xml:space="preserve"> Application Developer</w:t>
-            </w:r>
-          </w:p>
-        </w:tc>
-        <w:tc>
-          <w:tcPr>
-            <w:tcW w:w="2791" w:type="dxa"/>
-            <w:shd w:val="clear" w:color="auto" w:fill="auto"/>
-            <w:vAlign w:val="center"/>
-          </w:tcPr>
-          <w:p>
-            <w:pPr>
-              <w:jc w:val="right"/>
-              <w:rPr>
-                <w:rFonts w:cs="Arial"/>
-                <w:b/>
-                <w:sz w:val="16"/>
-                <w:szCs w:val="16"/>
-              </w:rPr>
-            </w:pPr>
-            <w:r>
-              <w:rPr>
-                <w:rFonts w:cs="Arial"/>
-                <w:b/>
-                <w:sz w:val="16"/>
-                <w:szCs w:val="16"/>
-              </w:rPr>
-              <w:t xml:space="preserve">March 2013 to </w:t>
-            </w:r>
-            <w:r>
-              <w:rPr>
-                <w:rFonts w:cs="Arial"/>
-                <w:b/>
-                <w:sz w:val="16"/>
-                <w:szCs w:val="16"/>
-              </w:rPr>
-              <w:t xml:space="preserve">September </w:t>
-            </w:r>
-            <w:r>
-              <w:rPr>
-                <w:rFonts w:cs="Arial"/>
-                <w:b/>
-                <w:sz w:val="16"/>
-                <w:szCs w:val="16"/>
-              </w:rPr>
-              <w:t>201</w:t>
-            </w:r>
-            <w:r>
-              <w:rPr>
-                <w:rFonts w:cs="Arial"/>
-                <w:b/>
-                <w:sz w:val="16"/>
-                <w:szCs w:val="16"/>
-              </w:rPr>
-              <w:t>6</w:t>
-            </w:r>
-          </w:p>
-        </w:tc>
-      </w:tr>
-      <w:tr>
-        <w:trPr>
-          <w:trHeight w:val="288"/>
-          <w:jc w:val="center"/>
-        </w:trPr>
-        <w:tc>
-          <w:tcPr>
-            <w:tcW w:w="1284" w:type="dxa"/>
-            <w:shd w:val="clear" w:color="auto" w:fill="auto"/>
-            <w:vAlign w:val="center"/>
-          </w:tcPr>
-          <w:p>
-            <w:pPr>
-              <w:rPr>
-                <w:rFonts w:cs="Arial"/>
-                <w:b/>
-                <w:sz w:val="20"/>
-                <w:szCs w:val="20"/>
-              </w:rPr>
-            </w:pPr>
-          </w:p>
-        </w:tc>
-        <w:tc>
-          <w:tcPr>
             <w:tcW w:w="8276" w:type="dxa"/>
-            <w:gridSpan w:val="5"/>
+            <w:gridSpan w:val="4"/>
             <w:shd w:val="clear" w:color="auto" w:fill="auto"/>
             <w:vAlign w:val="center"/>
           </w:tcPr>
@@ -2362,7 +2280,7 @@
                 <w:sz w:val="16"/>
                 <w:szCs w:val="16"/>
               </w:rPr>
-              <w:t>Built an HTML injector for adding features to a vendor’s application with jQuery.</w:t>
+              <w:t>Built REST services using a custom-built service bus using ASP.NET.</w:t>
             </w:r>
           </w:p>
         </w:tc>
@@ -2392,7 +2310,7 @@
         <w:tc>
           <w:tcPr>
             <w:tcW w:w="8276" w:type="dxa"/>
-            <w:gridSpan w:val="5"/>
+            <w:gridSpan w:val="4"/>
             <w:shd w:val="clear" w:color="auto" w:fill="auto"/>
             <w:vAlign w:val="center"/>
           </w:tcPr>
@@ -2418,7 +2336,7 @@
                 <w:sz w:val="16"/>
                 <w:szCs w:val="16"/>
               </w:rPr>
-              <w:t>Built REST services using a custom-built service bus using ASP.NET.</w:t>
+              <w:t>Designed and built a proof of concept for a progressive web application for administering member assessments offline using Angular and local storage.</w:t>
             </w:r>
           </w:p>
         </w:tc>
@@ -2448,7 +2366,7 @@
         <w:tc>
           <w:tcPr>
             <w:tcW w:w="8276" w:type="dxa"/>
-            <w:gridSpan w:val="5"/>
+            <w:gridSpan w:val="4"/>
             <w:shd w:val="clear" w:color="auto" w:fill="auto"/>
             <w:vAlign w:val="center"/>
           </w:tcPr>
@@ -2504,7 +2422,7 @@
         <w:tc>
           <w:tcPr>
             <w:tcW w:w="8276" w:type="dxa"/>
-            <w:gridSpan w:val="5"/>
+            <w:gridSpan w:val="4"/>
             <w:shd w:val="clear" w:color="auto" w:fill="auto"/>
             <w:vAlign w:val="center"/>
           </w:tcPr>
@@ -2530,43 +2448,7 @@
                 <w:sz w:val="16"/>
                 <w:szCs w:val="16"/>
               </w:rPr>
-              <w:t>Led the development efforts for an ASP.</w:t>
-            </w:r>
-            <w:r>
-              <w:rPr>
-                <w:rFonts w:cs="Arial"/>
-                <w:bCs/>
-                <w:sz w:val="16"/>
-                <w:szCs w:val="16"/>
-              </w:rPr>
-              <w:t xml:space="preserve">NET </w:t>
-            </w:r>
-            <w:r>
-              <w:rPr>
-                <w:rFonts w:cs="Arial"/>
-                <w:bCs/>
-                <w:sz w:val="16"/>
-                <w:szCs w:val="16"/>
-              </w:rPr>
-              <w:t xml:space="preserve">MVC application to manage non-traditional </w:t>
-            </w:r>
-            <w:r>
-              <w:rPr>
-                <w:rFonts w:cs="Arial"/>
-                <w:bCs/>
-                <w:sz w:val="16"/>
-                <w:szCs w:val="16"/>
-              </w:rPr>
-              <w:t xml:space="preserve">healthcare </w:t>
-            </w:r>
-            <w:r>
-              <w:rPr>
-                <w:rFonts w:cs="Arial"/>
-                <w:bCs/>
-                <w:sz w:val="16"/>
-                <w:szCs w:val="16"/>
-              </w:rPr>
-              <w:t>services.</w:t>
+              <w:t>Performed the role of Technical Lead for multiple development teams.</w:t>
             </w:r>
           </w:p>
         </w:tc>
@@ -2596,7 +2478,7 @@
         <w:tc>
           <w:tcPr>
             <w:tcW w:w="8276" w:type="dxa"/>
-            <w:gridSpan w:val="5"/>
+            <w:gridSpan w:val="4"/>
             <w:shd w:val="clear" w:color="auto" w:fill="auto"/>
             <w:vAlign w:val="center"/>
           </w:tcPr>
@@ -2622,7 +2504,7 @@
                 <w:sz w:val="16"/>
                 <w:szCs w:val="16"/>
               </w:rPr>
-              <w:t>Performed the role of Technical Lead for multiple development teams.</w:t>
+              <w:t>Led development efforts around major upgrades of a vendor application.</w:t>
             </w:r>
           </w:p>
         </w:tc>
@@ -2643,8 +2525,8 @@
               <w:rPr>
                 <w:rFonts w:cs="Arial"/>
                 <w:b/>
-                <w:sz w:val="20"/>
-                <w:szCs w:val="20"/>
+                <w:sz w:val="16"/>
+                <w:szCs w:val="16"/>
               </w:rPr>
             </w:pPr>
           </w:p>
@@ -2652,7 +2534,7 @@
         <w:tc>
           <w:tcPr>
             <w:tcW w:w="8276" w:type="dxa"/>
-            <w:gridSpan w:val="5"/>
+            <w:gridSpan w:val="4"/>
             <w:shd w:val="clear" w:color="auto" w:fill="auto"/>
             <w:vAlign w:val="center"/>
           </w:tcPr>
@@ -2678,11 +2560,55 @@
                 <w:sz w:val="16"/>
                 <w:szCs w:val="16"/>
               </w:rPr>
-              <w:t>Led development efforts around major upgrades of a vendor application.</w:t>
-            </w:r>
-          </w:p>
-        </w:tc>
-      </w:tr>
+              <w:t>Managed the software development lifecycle using Service Desk Express and ServiceNow change requests.</w:t>
+            </w:r>
+          </w:p>
+        </w:tc>
+      </w:tr>
+      <w:tr>
+        <w:trPr>
+          <w:trHeight w:val="288"/>
+          <w:jc w:val="center"/>
+        </w:trPr>
+        <w:tc>
+          <w:tcPr>
+            <w:tcW w:w="9560" w:type="dxa"/>
+            <w:gridSpan w:val="5"/>
+            <w:shd w:val="clear" w:color="auto" w:fill="auto"/>
+            <w:vAlign w:val="center"/>
+          </w:tcPr>
+          <w:p>
+            <w:pPr>
+              <w:jc w:val="right"/>
+              <w:rPr>
+                <w:rFonts w:cs="Arial"/>
+                <w:sz w:val="16"/>
+                <w:szCs w:val="16"/>
+              </w:rPr>
+            </w:pPr>
+          </w:p>
+        </w:tc>
+      </w:tr>
+    </w:tbl>
+    <w:p>
+      <w:r>
+        <w:br w:type="page"/>
+      </w:r>
+    </w:p>
+    <w:tbl>
+      <w:tblPr>
+        <w:tblW w:w="9560" w:type="dxa"/>
+        <w:jc w:val="center"/>
+        <w:tblLayout w:type="fixed"/>
+        <w:tblLook w:val="01E0" w:firstRow="1" w:lastRow="1" w:firstColumn="1" w:lastColumn="1" w:noHBand="0" w:noVBand="0"/>
+      </w:tblPr>
+      <w:tblGrid>
+        <w:gridCol w:w="1284"/>
+        <w:gridCol w:w="246"/>
+        <w:gridCol w:w="3160"/>
+        <w:gridCol w:w="2079"/>
+        <w:gridCol w:w="2791"/>
+      </w:tblGrid>
       <w:tr>
         <w:trPr>
           <w:trHeight w:val="288"/>
@@ -2703,12 +2629,138 @@
                 <w:szCs w:val="20"/>
               </w:rPr>
             </w:pPr>
+            <w:r>
+              <w:lastRenderedPageBreak/>
+              <w:br w:type="page"/>
+            </w:r>
+          </w:p>
+        </w:tc>
+        <w:tc>
+          <w:tcPr>
+            <w:tcW w:w="3406" w:type="dxa"/>
+            <w:gridSpan w:val="2"/>
+            <w:shd w:val="clear" w:color="auto" w:fill="auto"/>
+            <w:vAlign w:val="center"/>
+          </w:tcPr>
+          <w:p>
+            <w:pPr>
+              <w:rPr>
+                <w:rFonts w:cs="Arial"/>
+                <w:b/>
+                <w:sz w:val="16"/>
+                <w:szCs w:val="16"/>
+              </w:rPr>
+            </w:pPr>
+            <w:r>
+              <w:rPr>
+                <w:rFonts w:cs="Arial"/>
+                <w:b/>
+                <w:sz w:val="16"/>
+                <w:szCs w:val="16"/>
+              </w:rPr>
+              <w:t>Reynolds &amp; Reynolds</w:t>
+            </w:r>
+          </w:p>
+        </w:tc>
+        <w:tc>
+          <w:tcPr>
+            <w:tcW w:w="2079" w:type="dxa"/>
+            <w:shd w:val="clear" w:color="auto" w:fill="auto"/>
+            <w:vAlign w:val="center"/>
+          </w:tcPr>
+          <w:p>
+            <w:pPr>
+              <w:jc w:val="right"/>
+              <w:rPr>
+                <w:rFonts w:cs="Arial"/>
+                <w:b/>
+                <w:sz w:val="16"/>
+                <w:szCs w:val="16"/>
+              </w:rPr>
+            </w:pPr>
+            <w:r>
+              <w:rPr>
+                <w:rFonts w:cs="Arial"/>
+                <w:b/>
+                <w:sz w:val="16"/>
+                <w:szCs w:val="16"/>
+              </w:rPr>
+              <w:t>Software Developer</w:t>
+            </w:r>
+          </w:p>
+        </w:tc>
+        <w:tc>
+          <w:tcPr>
+            <w:tcW w:w="2791" w:type="dxa"/>
+            <w:shd w:val="clear" w:color="auto" w:fill="auto"/>
+            <w:vAlign w:val="center"/>
+          </w:tcPr>
+          <w:p>
+            <w:pPr>
+              <w:jc w:val="right"/>
+              <w:rPr>
+                <w:rFonts w:cs="Arial"/>
+                <w:b/>
+                <w:sz w:val="16"/>
+                <w:szCs w:val="16"/>
+              </w:rPr>
+            </w:pPr>
+            <w:r>
+              <w:rPr>
+                <w:rFonts w:cs="Arial"/>
+                <w:b/>
+                <w:sz w:val="16"/>
+                <w:szCs w:val="16"/>
+              </w:rPr>
+              <w:t xml:space="preserve">January 2011 to </w:t>
+            </w:r>
+            <w:r>
+              <w:rPr>
+                <w:rFonts w:cs="Arial"/>
+                <w:b/>
+                <w:sz w:val="16"/>
+                <w:szCs w:val="16"/>
+              </w:rPr>
+              <w:t xml:space="preserve">March </w:t>
+            </w:r>
+            <w:r>
+              <w:rPr>
+                <w:rFonts w:cs="Arial"/>
+                <w:b/>
+                <w:sz w:val="16"/>
+                <w:szCs w:val="16"/>
+              </w:rPr>
+              <w:t>2013</w:t>
+            </w:r>
+          </w:p>
+        </w:tc>
+      </w:tr>
+      <w:tr>
+        <w:trPr>
+          <w:trHeight w:val="288"/>
+          <w:jc w:val="center"/>
+        </w:trPr>
+        <w:tc>
+          <w:tcPr>
+            <w:tcW w:w="1284" w:type="dxa"/>
+            <w:shd w:val="clear" w:color="auto" w:fill="auto"/>
+            <w:vAlign w:val="center"/>
+          </w:tcPr>
+          <w:p>
+            <w:pPr>
+              <w:rPr>
+                <w:rFonts w:cs="Arial"/>
+                <w:b/>
+                <w:sz w:val="20"/>
+                <w:szCs w:val="20"/>
+              </w:rPr>
+            </w:pPr>
           </w:p>
         </w:tc>
         <w:tc>
           <w:tcPr>
             <w:tcW w:w="8276" w:type="dxa"/>
-            <w:gridSpan w:val="5"/>
+            <w:gridSpan w:val="4"/>
             <w:shd w:val="clear" w:color="auto" w:fill="auto"/>
             <w:vAlign w:val="center"/>
           </w:tcPr>
@@ -2734,27 +2786,7 @@
                 <w:sz w:val="16"/>
                 <w:szCs w:val="16"/>
               </w:rPr>
-              <w:t xml:space="preserve">Led efforts to focus development work on service-oriented architecture principles and </w:t>
-            </w:r>
-            <w:proofErr w:type="spellStart"/>
-            <w:r>
-              <w:rPr>
-                <w:rFonts w:cs="Arial"/>
-                <w:bCs/>
-                <w:sz w:val="16"/>
-                <w:szCs w:val="16"/>
-              </w:rPr>
-              <w:t>devops</w:t>
-            </w:r>
-            <w:proofErr w:type="spellEnd"/>
-            <w:r>
-              <w:rPr>
-                <w:rFonts w:cs="Arial"/>
-                <w:bCs/>
-                <w:sz w:val="16"/>
-                <w:szCs w:val="16"/>
-              </w:rPr>
-              <w:t xml:space="preserve"> best practices.</w:t>
+              <w:t>Nominated for company-wide Associate of the Year.  Earned Meritorious Performance Award.</w:t>
             </w:r>
           </w:p>
         </w:tc>
@@ -2775,8 +2807,8 @@
               <w:rPr>
                 <w:rFonts w:cs="Arial"/>
                 <w:b/>
-                <w:sz w:val="16"/>
-                <w:szCs w:val="16"/>
+                <w:sz w:val="20"/>
+                <w:szCs w:val="20"/>
               </w:rPr>
             </w:pPr>
           </w:p>
@@ -2784,7 +2816,7 @@
         <w:tc>
           <w:tcPr>
             <w:tcW w:w="8276" w:type="dxa"/>
-            <w:gridSpan w:val="5"/>
+            <w:gridSpan w:val="4"/>
             <w:shd w:val="clear" w:color="auto" w:fill="auto"/>
             <w:vAlign w:val="center"/>
           </w:tcPr>
@@ -2810,7 +2842,7 @@
                 <w:sz w:val="16"/>
                 <w:szCs w:val="16"/>
               </w:rPr>
-              <w:t>Designed and built a proof of concept for a progressive web application for administering member assessments offline using Angular and local storage.</w:t>
+              <w:t>Developed quality software for a Customer Relationship Management application.</w:t>
             </w:r>
           </w:p>
         </w:tc>
@@ -2831,8 +2863,8 @@
               <w:rPr>
                 <w:rFonts w:cs="Arial"/>
                 <w:b/>
-                <w:sz w:val="16"/>
-                <w:szCs w:val="16"/>
+                <w:sz w:val="20"/>
+                <w:szCs w:val="20"/>
               </w:rPr>
             </w:pPr>
           </w:p>
@@ -2840,7 +2872,7 @@
         <w:tc>
           <w:tcPr>
             <w:tcW w:w="8276" w:type="dxa"/>
-            <w:gridSpan w:val="5"/>
+            <w:gridSpan w:val="4"/>
             <w:shd w:val="clear" w:color="auto" w:fill="auto"/>
             <w:vAlign w:val="center"/>
           </w:tcPr>
@@ -2866,27 +2898,7 @@
                 <w:sz w:val="16"/>
                 <w:szCs w:val="16"/>
               </w:rPr>
-              <w:t xml:space="preserve">Unit tested services with </w:t>
-            </w:r>
-            <w:proofErr w:type="spellStart"/>
-            <w:r>
-              <w:rPr>
-                <w:rFonts w:cs="Arial"/>
-                <w:bCs/>
-                <w:sz w:val="16"/>
-                <w:szCs w:val="16"/>
-              </w:rPr>
-              <w:t>FakeItEasy</w:t>
-            </w:r>
-            <w:proofErr w:type="spellEnd"/>
-            <w:r>
-              <w:rPr>
-                <w:rFonts w:cs="Arial"/>
-                <w:bCs/>
-                <w:sz w:val="16"/>
-                <w:szCs w:val="16"/>
-              </w:rPr>
-              <w:t xml:space="preserve"> and Machine Specifications.</w:t>
+              <w:t>Helped create the design document template for the team to use in documentation.</w:t>
             </w:r>
           </w:p>
         </w:tc>
@@ -2907,8 +2919,8 @@
               <w:rPr>
                 <w:rFonts w:cs="Arial"/>
                 <w:b/>
-                <w:sz w:val="16"/>
-                <w:szCs w:val="16"/>
+                <w:sz w:val="20"/>
+                <w:szCs w:val="20"/>
               </w:rPr>
             </w:pPr>
           </w:p>
@@ -2916,7 +2928,7 @@
         <w:tc>
           <w:tcPr>
             <w:tcW w:w="8276" w:type="dxa"/>
-            <w:gridSpan w:val="5"/>
+            <w:gridSpan w:val="4"/>
             <w:shd w:val="clear" w:color="auto" w:fill="auto"/>
             <w:vAlign w:val="center"/>
           </w:tcPr>
@@ -2942,32 +2954,26 @@
                 <w:sz w:val="16"/>
                 <w:szCs w:val="16"/>
               </w:rPr>
-              <w:t>Managed the software development lifecycle using Service Desk Express and ServiceNow change requests.</w:t>
-            </w:r>
-          </w:p>
-        </w:tc>
-      </w:tr>
-      <w:tr>
-        <w:trPr>
-          <w:trHeight w:val="288"/>
-          <w:jc w:val="center"/>
-        </w:trPr>
-        <w:tc>
-          <w:tcPr>
-            <w:tcW w:w="9560" w:type="dxa"/>
-            <w:gridSpan w:val="6"/>
-            <w:shd w:val="clear" w:color="auto" w:fill="auto"/>
-            <w:vAlign w:val="center"/>
-          </w:tcPr>
-          <w:p>
-            <w:pPr>
-              <w:jc w:val="right"/>
-              <w:rPr>
-                <w:rFonts w:cs="Arial"/>
-                <w:sz w:val="16"/>
-                <w:szCs w:val="16"/>
-              </w:rPr>
-            </w:pPr>
+              <w:t xml:space="preserve">Mentored new employees to help familiarize them </w:t>
+            </w:r>
+            <w:r>
+              <w:rPr>
+                <w:rFonts w:cs="Arial"/>
+                <w:bCs/>
+                <w:sz w:val="16"/>
+                <w:szCs w:val="16"/>
+              </w:rPr>
+              <w:t>with the</w:t>
+            </w:r>
+            <w:r>
+              <w:rPr>
+                <w:rFonts w:cs="Arial"/>
+                <w:bCs/>
+                <w:sz w:val="16"/>
+                <w:szCs w:val="16"/>
+              </w:rPr>
+              <w:t xml:space="preserve"> project and MVC Development.</w:t>
+            </w:r>
           </w:p>
         </w:tc>
       </w:tr>
@@ -2991,137 +2997,12 @@
                 <w:szCs w:val="20"/>
               </w:rPr>
             </w:pPr>
-            <w:r>
-              <w:br w:type="page"/>
-            </w:r>
-          </w:p>
-        </w:tc>
-        <w:tc>
-          <w:tcPr>
-            <w:tcW w:w="3406" w:type="dxa"/>
-            <w:gridSpan w:val="3"/>
-            <w:shd w:val="clear" w:color="auto" w:fill="auto"/>
-            <w:vAlign w:val="center"/>
-          </w:tcPr>
-          <w:p>
-            <w:pPr>
-              <w:rPr>
-                <w:rFonts w:cs="Arial"/>
-                <w:b/>
-                <w:sz w:val="16"/>
-                <w:szCs w:val="16"/>
-              </w:rPr>
-            </w:pPr>
-            <w:r>
-              <w:rPr>
-                <w:rFonts w:cs="Arial"/>
-                <w:b/>
-                <w:sz w:val="16"/>
-                <w:szCs w:val="16"/>
-              </w:rPr>
-              <w:t>Reynolds &amp; Reynolds</w:t>
-            </w:r>
-          </w:p>
-        </w:tc>
-        <w:tc>
-          <w:tcPr>
-            <w:tcW w:w="2079" w:type="dxa"/>
-            <w:shd w:val="clear" w:color="auto" w:fill="auto"/>
-            <w:vAlign w:val="center"/>
-          </w:tcPr>
-          <w:p>
-            <w:pPr>
-              <w:jc w:val="right"/>
-              <w:rPr>
-                <w:rFonts w:cs="Arial"/>
-                <w:b/>
-                <w:sz w:val="16"/>
-                <w:szCs w:val="16"/>
-              </w:rPr>
-            </w:pPr>
-            <w:r>
-              <w:rPr>
-                <w:rFonts w:cs="Arial"/>
-                <w:b/>
-                <w:sz w:val="16"/>
-                <w:szCs w:val="16"/>
-              </w:rPr>
-              <w:t>Software Developer</w:t>
-            </w:r>
-          </w:p>
-        </w:tc>
-        <w:tc>
-          <w:tcPr>
-            <w:tcW w:w="2791" w:type="dxa"/>
-            <w:shd w:val="clear" w:color="auto" w:fill="auto"/>
-            <w:vAlign w:val="center"/>
-          </w:tcPr>
-          <w:p>
-            <w:pPr>
-              <w:jc w:val="right"/>
-              <w:rPr>
-                <w:rFonts w:cs="Arial"/>
-                <w:b/>
-                <w:sz w:val="16"/>
-                <w:szCs w:val="16"/>
-              </w:rPr>
-            </w:pPr>
-            <w:r>
-              <w:rPr>
-                <w:rFonts w:cs="Arial"/>
-                <w:b/>
-                <w:sz w:val="16"/>
-                <w:szCs w:val="16"/>
-              </w:rPr>
-              <w:t xml:space="preserve">January 2011 to </w:t>
-            </w:r>
-            <w:r>
-              <w:rPr>
-                <w:rFonts w:cs="Arial"/>
-                <w:b/>
-                <w:sz w:val="16"/>
-                <w:szCs w:val="16"/>
-              </w:rPr>
-              <w:t xml:space="preserve">March </w:t>
-            </w:r>
-            <w:r>
-              <w:rPr>
-                <w:rFonts w:cs="Arial"/>
-                <w:b/>
-                <w:sz w:val="16"/>
-                <w:szCs w:val="16"/>
-              </w:rPr>
-              <w:t>2013</w:t>
-            </w:r>
-          </w:p>
-        </w:tc>
-      </w:tr>
-      <w:tr>
-        <w:trPr>
-          <w:trHeight w:val="288"/>
-          <w:jc w:val="center"/>
-        </w:trPr>
-        <w:tc>
-          <w:tcPr>
-            <w:tcW w:w="1284" w:type="dxa"/>
-            <w:shd w:val="clear" w:color="auto" w:fill="auto"/>
-            <w:vAlign w:val="center"/>
-          </w:tcPr>
-          <w:p>
-            <w:pPr>
-              <w:rPr>
-                <w:rFonts w:cs="Arial"/>
-                <w:b/>
-                <w:sz w:val="20"/>
-                <w:szCs w:val="20"/>
-              </w:rPr>
-            </w:pPr>
           </w:p>
         </w:tc>
         <w:tc>
           <w:tcPr>
             <w:tcW w:w="8276" w:type="dxa"/>
-            <w:gridSpan w:val="5"/>
+            <w:gridSpan w:val="4"/>
             <w:shd w:val="clear" w:color="auto" w:fill="auto"/>
             <w:vAlign w:val="center"/>
           </w:tcPr>
@@ -3147,7 +3028,105 @@
                 <w:sz w:val="16"/>
                 <w:szCs w:val="16"/>
               </w:rPr>
-              <w:t>Nominated for company-wide Associate of the Year.  Earned Meritorious Performance Award.</w:t>
+              <w:t xml:space="preserve">Created reusable web components for a </w:t>
+            </w:r>
+            <w:proofErr w:type="spellStart"/>
+            <w:r>
+              <w:rPr>
+                <w:rFonts w:cs="Arial"/>
+                <w:bCs/>
+                <w:sz w:val="16"/>
+                <w:szCs w:val="16"/>
+              </w:rPr>
+              <w:t>DatePicker</w:t>
+            </w:r>
+            <w:proofErr w:type="spellEnd"/>
+            <w:r>
+              <w:rPr>
+                <w:rFonts w:cs="Arial"/>
+                <w:bCs/>
+                <w:sz w:val="16"/>
+                <w:szCs w:val="16"/>
+              </w:rPr>
+              <w:t xml:space="preserve">, step-based wizard, and </w:t>
+            </w:r>
+            <w:proofErr w:type="spellStart"/>
+            <w:r>
+              <w:rPr>
+                <w:rFonts w:cs="Arial"/>
+                <w:bCs/>
+                <w:sz w:val="16"/>
+                <w:szCs w:val="16"/>
+              </w:rPr>
+              <w:t>TreeView</w:t>
+            </w:r>
+            <w:proofErr w:type="spellEnd"/>
+            <w:r>
+              <w:rPr>
+                <w:rFonts w:cs="Arial"/>
+                <w:bCs/>
+                <w:sz w:val="16"/>
+                <w:szCs w:val="16"/>
+              </w:rPr>
+              <w:t xml:space="preserve">, using HTML Helpers, Telerik </w:t>
+            </w:r>
+            <w:r>
+              <w:rPr>
+                <w:rFonts w:cs="Arial"/>
+                <w:bCs/>
+                <w:sz w:val="16"/>
+                <w:szCs w:val="16"/>
+              </w:rPr>
+              <w:t>c</w:t>
+            </w:r>
+            <w:r>
+              <w:rPr>
+                <w:rFonts w:cs="Arial"/>
+                <w:bCs/>
+                <w:sz w:val="16"/>
+                <w:szCs w:val="16"/>
+              </w:rPr>
+              <w:t xml:space="preserve">ontrols, </w:t>
+            </w:r>
+            <w:proofErr w:type="spellStart"/>
+            <w:r>
+              <w:rPr>
+                <w:rFonts w:cs="Arial"/>
+                <w:bCs/>
+                <w:sz w:val="16"/>
+                <w:szCs w:val="16"/>
+              </w:rPr>
+              <w:t>JQuery</w:t>
+            </w:r>
+            <w:proofErr w:type="spellEnd"/>
+            <w:r>
+              <w:rPr>
+                <w:rFonts w:cs="Arial"/>
+                <w:bCs/>
+                <w:sz w:val="16"/>
+                <w:szCs w:val="16"/>
+              </w:rPr>
+              <w:t xml:space="preserve"> and Microsoft’s Unobtrusive </w:t>
+            </w:r>
+            <w:proofErr w:type="spellStart"/>
+            <w:r>
+              <w:rPr>
+                <w:rFonts w:cs="Arial"/>
+                <w:bCs/>
+                <w:sz w:val="16"/>
+                <w:szCs w:val="16"/>
+              </w:rPr>
+              <w:t>Validaton</w:t>
+            </w:r>
+            <w:proofErr w:type="spellEnd"/>
+            <w:r>
+              <w:rPr>
+                <w:rFonts w:cs="Arial"/>
+                <w:bCs/>
+                <w:sz w:val="16"/>
+                <w:szCs w:val="16"/>
+              </w:rPr>
+              <w:t>.</w:t>
             </w:r>
           </w:p>
         </w:tc>
@@ -3168,8 +3147,8 @@
               <w:rPr>
                 <w:rFonts w:cs="Arial"/>
                 <w:b/>
-                <w:sz w:val="20"/>
-                <w:szCs w:val="20"/>
+                <w:sz w:val="16"/>
+                <w:szCs w:val="16"/>
               </w:rPr>
             </w:pPr>
           </w:p>
@@ -3177,7 +3156,7 @@
         <w:tc>
           <w:tcPr>
             <w:tcW w:w="8276" w:type="dxa"/>
-            <w:gridSpan w:val="5"/>
+            <w:gridSpan w:val="4"/>
             <w:shd w:val="clear" w:color="auto" w:fill="auto"/>
             <w:vAlign w:val="center"/>
           </w:tcPr>
@@ -3203,7 +3182,7 @@
                 <w:sz w:val="16"/>
                 <w:szCs w:val="16"/>
               </w:rPr>
-              <w:t>Developed quality software for a Customer Relationship Management application.</w:t>
+              <w:t>Developed screens in an Administration app to manage users and permissions.</w:t>
             </w:r>
           </w:p>
         </w:tc>
@@ -3224,8 +3203,8 @@
               <w:rPr>
                 <w:rFonts w:cs="Arial"/>
                 <w:b/>
-                <w:sz w:val="20"/>
-                <w:szCs w:val="20"/>
+                <w:sz w:val="16"/>
+                <w:szCs w:val="16"/>
               </w:rPr>
             </w:pPr>
           </w:p>
@@ -3233,7 +3212,7 @@
         <w:tc>
           <w:tcPr>
             <w:tcW w:w="8276" w:type="dxa"/>
-            <w:gridSpan w:val="5"/>
+            <w:gridSpan w:val="4"/>
             <w:shd w:val="clear" w:color="auto" w:fill="auto"/>
             <w:vAlign w:val="center"/>
           </w:tcPr>
@@ -3259,7 +3238,7 @@
                 <w:sz w:val="16"/>
                 <w:szCs w:val="16"/>
               </w:rPr>
-              <w:t>Worked with Product Designers to obtain thorough requirements.</w:t>
+              <w:t>Styled web pages using LESS.</w:t>
             </w:r>
           </w:p>
         </w:tc>
@@ -3280,8 +3259,8 @@
               <w:rPr>
                 <w:rFonts w:cs="Arial"/>
                 <w:b/>
-                <w:sz w:val="20"/>
-                <w:szCs w:val="20"/>
+                <w:sz w:val="16"/>
+                <w:szCs w:val="16"/>
               </w:rPr>
             </w:pPr>
           </w:p>
@@ -3289,7 +3268,7 @@
         <w:tc>
           <w:tcPr>
             <w:tcW w:w="8276" w:type="dxa"/>
-            <w:gridSpan w:val="5"/>
+            <w:gridSpan w:val="4"/>
             <w:shd w:val="clear" w:color="auto" w:fill="auto"/>
             <w:vAlign w:val="center"/>
           </w:tcPr>
@@ -3315,7 +3294,43 @@
                 <w:sz w:val="16"/>
                 <w:szCs w:val="16"/>
               </w:rPr>
-              <w:t>Helped create the design document template for the team to use in documentation.</w:t>
+              <w:t xml:space="preserve">Localized the application using ASP.Net </w:t>
+            </w:r>
+            <w:r>
+              <w:rPr>
+                <w:rFonts w:cs="Arial"/>
+                <w:bCs/>
+                <w:sz w:val="16"/>
+                <w:szCs w:val="16"/>
+              </w:rPr>
+              <w:t>r</w:t>
+            </w:r>
+            <w:r>
+              <w:rPr>
+                <w:rFonts w:cs="Arial"/>
+                <w:bCs/>
+                <w:sz w:val="16"/>
+                <w:szCs w:val="16"/>
+              </w:rPr>
+              <w:t xml:space="preserve">esource </w:t>
+            </w:r>
+            <w:r>
+              <w:rPr>
+                <w:rFonts w:cs="Arial"/>
+                <w:bCs/>
+                <w:sz w:val="16"/>
+                <w:szCs w:val="16"/>
+              </w:rPr>
+              <w:t>f</w:t>
+            </w:r>
+            <w:r>
+              <w:rPr>
+                <w:rFonts w:cs="Arial"/>
+                <w:bCs/>
+                <w:sz w:val="16"/>
+                <w:szCs w:val="16"/>
+              </w:rPr>
+              <w:t>iles.</w:t>
             </w:r>
           </w:p>
         </w:tc>
@@ -3336,8 +3351,8 @@
               <w:rPr>
                 <w:rFonts w:cs="Arial"/>
                 <w:b/>
-                <w:sz w:val="20"/>
-                <w:szCs w:val="20"/>
+                <w:sz w:val="16"/>
+                <w:szCs w:val="16"/>
               </w:rPr>
             </w:pPr>
           </w:p>
@@ -3345,7 +3360,7 @@
         <w:tc>
           <w:tcPr>
             <w:tcW w:w="8276" w:type="dxa"/>
-            <w:gridSpan w:val="5"/>
+            <w:gridSpan w:val="4"/>
             <w:shd w:val="clear" w:color="auto" w:fill="auto"/>
             <w:vAlign w:val="center"/>
           </w:tcPr>
@@ -3371,25 +3386,7 @@
                 <w:sz w:val="16"/>
                 <w:szCs w:val="16"/>
               </w:rPr>
-              <w:t xml:space="preserve">Mentored new employees to help familiarize them to </w:t>
-            </w:r>
-            <w:r>
-              <w:rPr>
-                <w:rFonts w:cs="Arial"/>
-                <w:bCs/>
-                <w:sz w:val="16"/>
-                <w:szCs w:val="16"/>
-              </w:rPr>
-              <w:t>with the</w:t>
-            </w:r>
-            <w:r>
-              <w:rPr>
-                <w:rFonts w:cs="Arial"/>
-                <w:bCs/>
-                <w:sz w:val="16"/>
-                <w:szCs w:val="16"/>
-              </w:rPr>
-              <w:t xml:space="preserve"> project and MVC Development.</w:t>
+              <w:t>Created reports using SQL Server Reporting Services.</w:t>
             </w:r>
           </w:p>
         </w:tc>
@@ -3419,7 +3416,7 @@
         <w:tc>
           <w:tcPr>
             <w:tcW w:w="8276" w:type="dxa"/>
-            <w:gridSpan w:val="5"/>
+            <w:gridSpan w:val="4"/>
             <w:shd w:val="clear" w:color="auto" w:fill="auto"/>
             <w:vAlign w:val="center"/>
           </w:tcPr>
@@ -3445,37 +3442,159 @@
                 <w:sz w:val="16"/>
                 <w:szCs w:val="16"/>
               </w:rPr>
-              <w:t>Excelled at finding and fixing bugs.</w:t>
-            </w:r>
-          </w:p>
-        </w:tc>
-      </w:tr>
-      <w:tr>
-        <w:trPr>
-          <w:trHeight w:val="288"/>
-          <w:jc w:val="center"/>
-        </w:trPr>
-        <w:tc>
-          <w:tcPr>
-            <w:tcW w:w="1284" w:type="dxa"/>
-            <w:shd w:val="clear" w:color="auto" w:fill="auto"/>
-            <w:vAlign w:val="center"/>
-          </w:tcPr>
-          <w:p>
-            <w:pPr>
+              <w:t>Worked with Product Designers to obtain thorough requirements.</w:t>
+            </w:r>
+          </w:p>
+        </w:tc>
+      </w:tr>
+      <w:tr>
+        <w:trPr>
+          <w:trHeight w:val="288"/>
+          <w:jc w:val="center"/>
+        </w:trPr>
+        <w:tc>
+          <w:tcPr>
+            <w:tcW w:w="9560" w:type="dxa"/>
+            <w:gridSpan w:val="5"/>
+            <w:shd w:val="clear" w:color="auto" w:fill="auto"/>
+            <w:vAlign w:val="center"/>
+          </w:tcPr>
+          <w:p>
+            <w:pPr>
+              <w:jc w:val="right"/>
+              <w:rPr>
+                <w:rFonts w:cs="Arial"/>
+                <w:sz w:val="16"/>
+                <w:szCs w:val="16"/>
+              </w:rPr>
+            </w:pPr>
+          </w:p>
+        </w:tc>
+      </w:tr>
+      <w:tr>
+        <w:trPr>
+          <w:trHeight w:val="288"/>
+          <w:jc w:val="center"/>
+        </w:trPr>
+        <w:tc>
+          <w:tcPr>
+            <w:tcW w:w="4690" w:type="dxa"/>
+            <w:gridSpan w:val="3"/>
+            <w:shd w:val="clear" w:color="auto" w:fill="auto"/>
+            <w:vAlign w:val="center"/>
+          </w:tcPr>
+          <w:p>
+            <w:pPr>
+              <w:rPr>
+                <w:rFonts w:cs="Arial"/>
+                <w:b/>
+                <w:sz w:val="16"/>
+                <w:szCs w:val="16"/>
+              </w:rPr>
+            </w:pPr>
+            <w:r>
               <w:rPr>
                 <w:rFonts w:cs="Arial"/>
                 <w:b/>
                 <w:sz w:val="20"/>
                 <w:szCs w:val="20"/>
               </w:rPr>
+              <w:t>Personal Projects</w:t>
+            </w:r>
+          </w:p>
+        </w:tc>
+        <w:tc>
+          <w:tcPr>
+            <w:tcW w:w="2079" w:type="dxa"/>
+            <w:shd w:val="clear" w:color="auto" w:fill="auto"/>
+            <w:vAlign w:val="center"/>
+          </w:tcPr>
+          <w:p>
+            <w:pPr>
+              <w:jc w:val="right"/>
+              <w:rPr>
+                <w:rFonts w:cs="Arial"/>
+                <w:b/>
+                <w:sz w:val="16"/>
+                <w:szCs w:val="16"/>
+              </w:rPr>
+            </w:pPr>
+            <w:proofErr w:type="spellStart"/>
+            <w:r>
+              <w:rPr>
+                <w:rFonts w:cs="Arial"/>
+                <w:b/>
+                <w:sz w:val="16"/>
+                <w:szCs w:val="16"/>
+              </w:rPr>
+              <w:t>Blazor</w:t>
+            </w:r>
+            <w:proofErr w:type="spellEnd"/>
+            <w:r>
+              <w:rPr>
+                <w:rFonts w:cs="Arial"/>
+                <w:b/>
+                <w:sz w:val="16"/>
+                <w:szCs w:val="16"/>
+              </w:rPr>
+              <w:t xml:space="preserve"> Four in a Row</w:t>
+            </w:r>
+          </w:p>
+        </w:tc>
+        <w:tc>
+          <w:tcPr>
+            <w:tcW w:w="2791" w:type="dxa"/>
+            <w:shd w:val="clear" w:color="auto" w:fill="auto"/>
+            <w:vAlign w:val="center"/>
+          </w:tcPr>
+          <w:p>
+            <w:pPr>
+              <w:jc w:val="right"/>
+              <w:rPr>
+                <w:rFonts w:cs="Arial"/>
+                <w:b/>
+                <w:sz w:val="16"/>
+                <w:szCs w:val="16"/>
+              </w:rPr>
+            </w:pPr>
+            <w:r>
+              <w:rPr>
+                <w:rFonts w:cs="Arial"/>
+                <w:b/>
+                <w:sz w:val="16"/>
+                <w:szCs w:val="16"/>
+              </w:rPr>
+              <w:t>October 2018</w:t>
+            </w:r>
+          </w:p>
+        </w:tc>
+      </w:tr>
+      <w:tr>
+        <w:trPr>
+          <w:trHeight w:val="288"/>
+          <w:jc w:val="center"/>
+        </w:trPr>
+        <w:tc>
+          <w:tcPr>
+            <w:tcW w:w="1284" w:type="dxa"/>
+            <w:shd w:val="clear" w:color="auto" w:fill="auto"/>
+            <w:vAlign w:val="center"/>
+          </w:tcPr>
+          <w:p>
+            <w:pPr>
+              <w:rPr>
+                <w:rFonts w:cs="Arial"/>
+                <w:b/>
+                <w:sz w:val="16"/>
+                <w:szCs w:val="16"/>
+              </w:rPr>
             </w:pPr>
           </w:p>
         </w:tc>
         <w:tc>
           <w:tcPr>
             <w:tcW w:w="8276" w:type="dxa"/>
-            <w:gridSpan w:val="5"/>
+            <w:gridSpan w:val="4"/>
             <w:shd w:val="clear" w:color="auto" w:fill="auto"/>
             <w:vAlign w:val="center"/>
           </w:tcPr>
@@ -3501,105 +3620,7 @@
                 <w:sz w:val="16"/>
                 <w:szCs w:val="16"/>
               </w:rPr>
-              <w:t xml:space="preserve">Created reusable web components for a </w:t>
-            </w:r>
-            <w:proofErr w:type="spellStart"/>
-            <w:r>
-              <w:rPr>
-                <w:rFonts w:cs="Arial"/>
-                <w:bCs/>
-                <w:sz w:val="16"/>
-                <w:szCs w:val="16"/>
-              </w:rPr>
-              <w:t>DatePicker</w:t>
-            </w:r>
-            <w:proofErr w:type="spellEnd"/>
-            <w:r>
-              <w:rPr>
-                <w:rFonts w:cs="Arial"/>
-                <w:bCs/>
-                <w:sz w:val="16"/>
-                <w:szCs w:val="16"/>
-              </w:rPr>
-              <w:t xml:space="preserve">, step-based wizard, and </w:t>
-            </w:r>
-            <w:proofErr w:type="spellStart"/>
-            <w:r>
-              <w:rPr>
-                <w:rFonts w:cs="Arial"/>
-                <w:bCs/>
-                <w:sz w:val="16"/>
-                <w:szCs w:val="16"/>
-              </w:rPr>
-              <w:t>TreeView</w:t>
-            </w:r>
-            <w:proofErr w:type="spellEnd"/>
-            <w:r>
-              <w:rPr>
-                <w:rFonts w:cs="Arial"/>
-                <w:bCs/>
-                <w:sz w:val="16"/>
-                <w:szCs w:val="16"/>
-              </w:rPr>
-              <w:t xml:space="preserve">, using HTML Helpers, Telerik </w:t>
-            </w:r>
-            <w:r>
-              <w:rPr>
-                <w:rFonts w:cs="Arial"/>
-                <w:bCs/>
-                <w:sz w:val="16"/>
-                <w:szCs w:val="16"/>
-              </w:rPr>
-              <w:t>c</w:t>
-            </w:r>
-            <w:r>
-              <w:rPr>
-                <w:rFonts w:cs="Arial"/>
-                <w:bCs/>
-                <w:sz w:val="16"/>
-                <w:szCs w:val="16"/>
-              </w:rPr>
-              <w:t xml:space="preserve">ontrols, </w:t>
-            </w:r>
-            <w:proofErr w:type="spellStart"/>
-            <w:r>
-              <w:rPr>
-                <w:rFonts w:cs="Arial"/>
-                <w:bCs/>
-                <w:sz w:val="16"/>
-                <w:szCs w:val="16"/>
-              </w:rPr>
-              <w:t>JQuery</w:t>
-            </w:r>
-            <w:proofErr w:type="spellEnd"/>
-            <w:r>
-              <w:rPr>
-                <w:rFonts w:cs="Arial"/>
-                <w:bCs/>
-                <w:sz w:val="16"/>
-                <w:szCs w:val="16"/>
-              </w:rPr>
-              <w:t xml:space="preserve"> and Microsoft’s Unobtrusive </w:t>
-            </w:r>
-            <w:proofErr w:type="spellStart"/>
-            <w:r>
-              <w:rPr>
-                <w:rFonts w:cs="Arial"/>
-                <w:bCs/>
-                <w:sz w:val="16"/>
-                <w:szCs w:val="16"/>
-              </w:rPr>
-              <w:t>Validaton</w:t>
-            </w:r>
-            <w:proofErr w:type="spellEnd"/>
-            <w:r>
-              <w:rPr>
-                <w:rFonts w:cs="Arial"/>
-                <w:bCs/>
-                <w:sz w:val="16"/>
-                <w:szCs w:val="16"/>
-              </w:rPr>
-              <w:t>.</w:t>
+              <w:t>https://github.com/bofirial/BlazorFourInARow</w:t>
             </w:r>
           </w:p>
         </w:tc>
@@ -3629,7 +3650,7 @@
         <w:tc>
           <w:tcPr>
             <w:tcW w:w="8276" w:type="dxa"/>
-            <w:gridSpan w:val="5"/>
+            <w:gridSpan w:val="4"/>
             <w:shd w:val="clear" w:color="auto" w:fill="auto"/>
             <w:vAlign w:val="center"/>
           </w:tcPr>
@@ -3655,7 +3676,81 @@
                 <w:sz w:val="16"/>
                 <w:szCs w:val="16"/>
               </w:rPr>
-              <w:t>Developed screens in an Administration app to manage users and permissions.</w:t>
+              <w:t xml:space="preserve">Gave </w:t>
+            </w:r>
+            <w:r>
+              <w:rPr>
+                <w:rFonts w:cs="Arial"/>
+                <w:bCs/>
+                <w:sz w:val="16"/>
+                <w:szCs w:val="16"/>
+              </w:rPr>
+              <w:t>talks</w:t>
+            </w:r>
+            <w:r>
+              <w:rPr>
+                <w:rFonts w:cs="Arial"/>
+                <w:bCs/>
+                <w:sz w:val="16"/>
+                <w:szCs w:val="16"/>
+              </w:rPr>
+              <w:t xml:space="preserve"> at the Dayton </w:t>
+            </w:r>
+            <w:r>
+              <w:rPr>
+                <w:rFonts w:cs="Arial"/>
+                <w:bCs/>
+                <w:sz w:val="16"/>
+                <w:szCs w:val="16"/>
+              </w:rPr>
+              <w:t>.NET Developers</w:t>
+            </w:r>
+            <w:r>
+              <w:rPr>
+                <w:rFonts w:cs="Arial"/>
+                <w:bCs/>
+                <w:sz w:val="16"/>
+                <w:szCs w:val="16"/>
+              </w:rPr>
+              <w:t xml:space="preserve"> Meetup and Smart</w:t>
+            </w:r>
+            <w:r>
+              <w:rPr>
+                <w:rFonts w:cs="Arial"/>
+                <w:bCs/>
+                <w:sz w:val="16"/>
+                <w:szCs w:val="16"/>
+              </w:rPr>
+              <w:t xml:space="preserve"> </w:t>
+            </w:r>
+            <w:r>
+              <w:rPr>
+                <w:rFonts w:cs="Arial"/>
+                <w:bCs/>
+                <w:sz w:val="16"/>
+                <w:szCs w:val="16"/>
+              </w:rPr>
+              <w:t xml:space="preserve">Data Lunch and Learn on </w:t>
+            </w:r>
+            <w:proofErr w:type="spellStart"/>
+            <w:r>
+              <w:rPr>
+                <w:rFonts w:cs="Arial"/>
+                <w:bCs/>
+                <w:sz w:val="16"/>
+                <w:szCs w:val="16"/>
+              </w:rPr>
+              <w:t>Blazor</w:t>
+            </w:r>
+            <w:proofErr w:type="spellEnd"/>
+            <w:r>
+              <w:rPr>
+                <w:rFonts w:cs="Arial"/>
+                <w:bCs/>
+                <w:sz w:val="16"/>
+                <w:szCs w:val="16"/>
+              </w:rPr>
+              <w:t xml:space="preserve"> and Web Assembly.</w:t>
             </w:r>
           </w:p>
         </w:tc>
@@ -3685,7 +3780,7 @@
         <w:tc>
           <w:tcPr>
             <w:tcW w:w="8276" w:type="dxa"/>
-            <w:gridSpan w:val="5"/>
+            <w:gridSpan w:val="4"/>
             <w:shd w:val="clear" w:color="auto" w:fill="auto"/>
             <w:vAlign w:val="center"/>
           </w:tcPr>
@@ -3711,7 +3806,149 @@
                 <w:sz w:val="16"/>
                 <w:szCs w:val="16"/>
               </w:rPr>
-              <w:t>Styled web pages using LESS.</w:t>
+              <w:t xml:space="preserve">Built a real time Connect 4 game using </w:t>
+            </w:r>
+            <w:proofErr w:type="spellStart"/>
+            <w:r>
+              <w:rPr>
+                <w:rFonts w:cs="Arial"/>
+                <w:bCs/>
+                <w:sz w:val="16"/>
+                <w:szCs w:val="16"/>
+              </w:rPr>
+              <w:t>Blazor</w:t>
+            </w:r>
+            <w:proofErr w:type="spellEnd"/>
+            <w:r>
+              <w:rPr>
+                <w:rFonts w:cs="Arial"/>
+                <w:bCs/>
+                <w:sz w:val="16"/>
+                <w:szCs w:val="16"/>
+              </w:rPr>
+              <w:t xml:space="preserve">, Azure Functions and Azure </w:t>
+            </w:r>
+            <w:proofErr w:type="spellStart"/>
+            <w:r>
+              <w:rPr>
+                <w:rFonts w:cs="Arial"/>
+                <w:bCs/>
+                <w:sz w:val="16"/>
+                <w:szCs w:val="16"/>
+              </w:rPr>
+              <w:t>CosmosDB</w:t>
+            </w:r>
+            <w:proofErr w:type="spellEnd"/>
+            <w:r>
+              <w:rPr>
+                <w:rFonts w:cs="Arial"/>
+                <w:bCs/>
+                <w:sz w:val="16"/>
+                <w:szCs w:val="16"/>
+              </w:rPr>
+              <w:t xml:space="preserve"> to learn new technologies and </w:t>
+            </w:r>
+            <w:r>
+              <w:rPr>
+                <w:rFonts w:cs="Arial"/>
+                <w:bCs/>
+                <w:sz w:val="16"/>
+                <w:szCs w:val="16"/>
+              </w:rPr>
+              <w:t>demo during the talks</w:t>
+            </w:r>
+            <w:r>
+              <w:rPr>
+                <w:rFonts w:cs="Arial"/>
+                <w:bCs/>
+                <w:sz w:val="16"/>
+                <w:szCs w:val="16"/>
+              </w:rPr>
+              <w:t>.</w:t>
+            </w:r>
+          </w:p>
+        </w:tc>
+      </w:tr>
+      <w:tr>
+        <w:trPr>
+          <w:trHeight w:val="288"/>
+          <w:jc w:val="center"/>
+        </w:trPr>
+        <w:tc>
+          <w:tcPr>
+            <w:tcW w:w="9560" w:type="dxa"/>
+            <w:gridSpan w:val="5"/>
+            <w:shd w:val="clear" w:color="auto" w:fill="auto"/>
+            <w:vAlign w:val="center"/>
+          </w:tcPr>
+          <w:p>
+            <w:pPr>
+              <w:rPr>
+                <w:rFonts w:cs="Arial"/>
+                <w:sz w:val="16"/>
+                <w:szCs w:val="16"/>
+              </w:rPr>
+            </w:pPr>
+          </w:p>
+        </w:tc>
+      </w:tr>
+      <w:tr>
+        <w:trPr>
+          <w:trHeight w:val="288"/>
+          <w:jc w:val="center"/>
+        </w:trPr>
+        <w:tc>
+          <w:tcPr>
+            <w:tcW w:w="6769" w:type="dxa"/>
+            <w:gridSpan w:val="4"/>
+            <w:shd w:val="clear" w:color="auto" w:fill="auto"/>
+            <w:vAlign w:val="center"/>
+          </w:tcPr>
+          <w:p>
+            <w:pPr>
+              <w:jc w:val="right"/>
+              <w:rPr>
+                <w:rFonts w:cs="Arial"/>
+                <w:b/>
+                <w:sz w:val="16"/>
+                <w:szCs w:val="16"/>
+              </w:rPr>
+            </w:pPr>
+            <w:r>
+              <w:rPr>
+                <w:rFonts w:cs="Arial"/>
+                <w:b/>
+                <w:sz w:val="16"/>
+                <w:szCs w:val="16"/>
+              </w:rPr>
+              <w:t>Google Tasks Synchronizer</w:t>
+            </w:r>
+          </w:p>
+        </w:tc>
+        <w:tc>
+          <w:tcPr>
+            <w:tcW w:w="2791" w:type="dxa"/>
+            <w:shd w:val="clear" w:color="auto" w:fill="auto"/>
+            <w:vAlign w:val="center"/>
+          </w:tcPr>
+          <w:p>
+            <w:pPr>
+              <w:jc w:val="right"/>
+              <w:rPr>
+                <w:rFonts w:cs="Arial"/>
+                <w:b/>
+                <w:sz w:val="16"/>
+                <w:szCs w:val="16"/>
+              </w:rPr>
+            </w:pPr>
+            <w:r>
+              <w:rPr>
+                <w:rFonts w:cs="Arial"/>
+                <w:b/>
+                <w:sz w:val="16"/>
+                <w:szCs w:val="16"/>
+              </w:rPr>
+              <w:t>January 2018</w:t>
             </w:r>
           </w:p>
         </w:tc>
@@ -3741,7 +3978,7 @@
         <w:tc>
           <w:tcPr>
             <w:tcW w:w="8276" w:type="dxa"/>
-            <w:gridSpan w:val="5"/>
+            <w:gridSpan w:val="4"/>
             <w:shd w:val="clear" w:color="auto" w:fill="auto"/>
             <w:vAlign w:val="center"/>
           </w:tcPr>
@@ -3767,43 +4004,7 @@
                 <w:sz w:val="16"/>
                 <w:szCs w:val="16"/>
               </w:rPr>
-              <w:t xml:space="preserve">Localized the application using ASP.Net </w:t>
-            </w:r>
-            <w:r>
-              <w:rPr>
-                <w:rFonts w:cs="Arial"/>
-                <w:bCs/>
-                <w:sz w:val="16"/>
-                <w:szCs w:val="16"/>
-              </w:rPr>
-              <w:t>r</w:t>
-            </w:r>
-            <w:r>
-              <w:rPr>
-                <w:rFonts w:cs="Arial"/>
-                <w:bCs/>
-                <w:sz w:val="16"/>
-                <w:szCs w:val="16"/>
-              </w:rPr>
-              <w:t xml:space="preserve">esource </w:t>
-            </w:r>
-            <w:r>
-              <w:rPr>
-                <w:rFonts w:cs="Arial"/>
-                <w:bCs/>
-                <w:sz w:val="16"/>
-                <w:szCs w:val="16"/>
-              </w:rPr>
-              <w:t>f</w:t>
-            </w:r>
-            <w:r>
-              <w:rPr>
-                <w:rFonts w:cs="Arial"/>
-                <w:bCs/>
-                <w:sz w:val="16"/>
-                <w:szCs w:val="16"/>
-              </w:rPr>
-              <w:t>iles.</w:t>
+              <w:t>https://github.com/bofirial/GoogleTasksSynchronizer</w:t>
             </w:r>
           </w:p>
         </w:tc>
@@ -3833,7 +4034,7 @@
         <w:tc>
           <w:tcPr>
             <w:tcW w:w="8276" w:type="dxa"/>
-            <w:gridSpan w:val="5"/>
+            <w:gridSpan w:val="4"/>
             <w:shd w:val="clear" w:color="auto" w:fill="auto"/>
             <w:vAlign w:val="center"/>
           </w:tcPr>
@@ -3859,7 +4060,25 @@
                 <w:sz w:val="16"/>
                 <w:szCs w:val="16"/>
               </w:rPr>
-              <w:t>Created reports using SQL Server Reporting Services.</w:t>
+              <w:t xml:space="preserve">Created an Azure Function to </w:t>
+            </w:r>
+            <w:r>
+              <w:rPr>
+                <w:rFonts w:cs="Arial"/>
+                <w:bCs/>
+                <w:sz w:val="16"/>
+                <w:szCs w:val="16"/>
+              </w:rPr>
+              <w:t>synchronize</w:t>
+            </w:r>
+            <w:r>
+              <w:rPr>
+                <w:rFonts w:cs="Arial"/>
+                <w:bCs/>
+                <w:sz w:val="16"/>
+                <w:szCs w:val="16"/>
+              </w:rPr>
+              <w:t xml:space="preserve"> Google Tasks across multiple accounts every 15 seconds.</w:t>
             </w:r>
           </w:p>
         </w:tc>
@@ -3872,679 +4091,48 @@
         <w:tc>
           <w:tcPr>
             <w:tcW w:w="9560" w:type="dxa"/>
-            <w:gridSpan w:val="6"/>
-            <w:shd w:val="clear" w:color="auto" w:fill="auto"/>
-            <w:vAlign w:val="center"/>
-          </w:tcPr>
-          <w:p>
-            <w:pPr>
-              <w:jc w:val="right"/>
-              <w:rPr>
-                <w:rFonts w:cs="Arial"/>
-                <w:sz w:val="16"/>
-                <w:szCs w:val="16"/>
-              </w:rPr>
-            </w:pPr>
-          </w:p>
-        </w:tc>
-      </w:tr>
-      <w:tr>
-        <w:trPr>
-          <w:trHeight w:val="288"/>
-          <w:jc w:val="center"/>
-        </w:trPr>
-        <w:tc>
-          <w:tcPr>
-            <w:tcW w:w="4690" w:type="dxa"/>
-            <w:gridSpan w:val="4"/>
-            <w:shd w:val="clear" w:color="auto" w:fill="auto"/>
-            <w:vAlign w:val="center"/>
-          </w:tcPr>
-          <w:p>
-            <w:pPr>
-              <w:rPr>
-                <w:rFonts w:cs="Arial"/>
-                <w:b/>
-                <w:sz w:val="16"/>
-                <w:szCs w:val="16"/>
-              </w:rPr>
-            </w:pPr>
-            <w:r>
+            <w:gridSpan w:val="5"/>
+            <w:shd w:val="clear" w:color="auto" w:fill="auto"/>
+            <w:vAlign w:val="center"/>
+          </w:tcPr>
+          <w:p>
+            <w:pPr>
+              <w:rPr>
+                <w:rFonts w:cs="Arial"/>
+                <w:sz w:val="16"/>
+                <w:szCs w:val="16"/>
+              </w:rPr>
+            </w:pPr>
+          </w:p>
+        </w:tc>
+      </w:tr>
+      <w:tr>
+        <w:trPr>
+          <w:trHeight w:val="288"/>
+          <w:jc w:val="center"/>
+        </w:trPr>
+        <w:tc>
+          <w:tcPr>
+            <w:tcW w:w="1284" w:type="dxa"/>
+            <w:shd w:val="clear" w:color="auto" w:fill="auto"/>
+            <w:vAlign w:val="center"/>
+          </w:tcPr>
+          <w:p>
+            <w:pPr>
               <w:rPr>
                 <w:rFonts w:cs="Arial"/>
                 <w:b/>
                 <w:sz w:val="20"/>
                 <w:szCs w:val="20"/>
               </w:rPr>
-              <w:t>Personal Projects</w:t>
-            </w:r>
-          </w:p>
-        </w:tc>
-        <w:tc>
-          <w:tcPr>
-            <w:tcW w:w="2079" w:type="dxa"/>
-            <w:shd w:val="clear" w:color="auto" w:fill="auto"/>
-            <w:vAlign w:val="center"/>
-          </w:tcPr>
-          <w:p>
-            <w:pPr>
-              <w:jc w:val="right"/>
-              <w:rPr>
-                <w:rFonts w:cs="Arial"/>
-                <w:b/>
-                <w:sz w:val="16"/>
-                <w:szCs w:val="16"/>
-              </w:rPr>
-            </w:pPr>
-            <w:proofErr w:type="spellStart"/>
-            <w:r>
-              <w:rPr>
-                <w:rFonts w:cs="Arial"/>
-                <w:b/>
-                <w:sz w:val="16"/>
-                <w:szCs w:val="16"/>
-              </w:rPr>
-              <w:t>Blazor</w:t>
-            </w:r>
-            <w:proofErr w:type="spellEnd"/>
-            <w:r>
-              <w:rPr>
-                <w:rFonts w:cs="Arial"/>
-                <w:b/>
-                <w:sz w:val="16"/>
-                <w:szCs w:val="16"/>
-              </w:rPr>
-              <w:t xml:space="preserve"> Four in a Row</w:t>
-            </w:r>
-          </w:p>
-        </w:tc>
-        <w:tc>
-          <w:tcPr>
-            <w:tcW w:w="2791" w:type="dxa"/>
-            <w:shd w:val="clear" w:color="auto" w:fill="auto"/>
-            <w:vAlign w:val="center"/>
-          </w:tcPr>
-          <w:p>
-            <w:pPr>
-              <w:jc w:val="right"/>
-              <w:rPr>
-                <w:rFonts w:cs="Arial"/>
-                <w:b/>
-                <w:sz w:val="16"/>
-                <w:szCs w:val="16"/>
-              </w:rPr>
-            </w:pPr>
-            <w:r>
-              <w:rPr>
-                <w:rFonts w:cs="Arial"/>
-                <w:b/>
-                <w:sz w:val="16"/>
-                <w:szCs w:val="16"/>
-              </w:rPr>
-              <w:t>October 2018</w:t>
-            </w:r>
-          </w:p>
-        </w:tc>
-      </w:tr>
-      <w:tr>
-        <w:trPr>
-          <w:trHeight w:val="288"/>
-          <w:jc w:val="center"/>
-        </w:trPr>
-        <w:tc>
-          <w:tcPr>
-            <w:tcW w:w="1284" w:type="dxa"/>
-            <w:shd w:val="clear" w:color="auto" w:fill="auto"/>
-            <w:vAlign w:val="center"/>
-          </w:tcPr>
-          <w:p>
-            <w:pPr>
-              <w:rPr>
-                <w:rFonts w:cs="Arial"/>
-                <w:b/>
-                <w:sz w:val="16"/>
-                <w:szCs w:val="16"/>
-              </w:rPr>
-            </w:pPr>
-          </w:p>
-        </w:tc>
-        <w:tc>
-          <w:tcPr>
-            <w:tcW w:w="8276" w:type="dxa"/>
-            <w:gridSpan w:val="5"/>
-            <w:shd w:val="clear" w:color="auto" w:fill="auto"/>
-            <w:vAlign w:val="center"/>
-          </w:tcPr>
-          <w:p>
-            <w:pPr>
-              <w:pStyle w:val="ListParagraph"/>
-              <w:numPr>
-                <w:ilvl w:val="0"/>
-                <w:numId w:val="2"/>
-              </w:numPr>
-              <w:spacing w:before="40" w:after="40"/>
-              <w:rPr>
-                <w:rFonts w:cs="Arial"/>
-                <w:bCs/>
-                <w:sz w:val="16"/>
-                <w:szCs w:val="16"/>
-              </w:rPr>
-            </w:pPr>
-            <w:r>
-              <w:rPr>
-                <w:rFonts w:cs="Arial"/>
-                <w:bCs/>
-                <w:sz w:val="16"/>
-                <w:szCs w:val="16"/>
-              </w:rPr>
-              <w:t>https://github.com/bofirial/BlazorFourInARow</w:t>
-            </w:r>
-          </w:p>
-        </w:tc>
-      </w:tr>
-      <w:tr>
-        <w:trPr>
-          <w:trHeight w:val="288"/>
-          <w:jc w:val="center"/>
-        </w:trPr>
-        <w:tc>
-          <w:tcPr>
-            <w:tcW w:w="1284" w:type="dxa"/>
-            <w:shd w:val="clear" w:color="auto" w:fill="auto"/>
-            <w:vAlign w:val="center"/>
-          </w:tcPr>
-          <w:p>
-            <w:pPr>
-              <w:rPr>
-                <w:rFonts w:cs="Arial"/>
-                <w:b/>
-                <w:sz w:val="16"/>
-                <w:szCs w:val="16"/>
-              </w:rPr>
-            </w:pPr>
-          </w:p>
-        </w:tc>
-        <w:tc>
-          <w:tcPr>
-            <w:tcW w:w="8276" w:type="dxa"/>
-            <w:gridSpan w:val="5"/>
-            <w:shd w:val="clear" w:color="auto" w:fill="auto"/>
-            <w:vAlign w:val="center"/>
-          </w:tcPr>
-          <w:p>
-            <w:pPr>
-              <w:pStyle w:val="ListParagraph"/>
-              <w:numPr>
-                <w:ilvl w:val="0"/>
-                <w:numId w:val="2"/>
-              </w:numPr>
-              <w:spacing w:before="40" w:after="40"/>
-              <w:rPr>
-                <w:rFonts w:cs="Arial"/>
-                <w:bCs/>
-                <w:sz w:val="16"/>
-                <w:szCs w:val="16"/>
-              </w:rPr>
-            </w:pPr>
-            <w:r>
-              <w:rPr>
-                <w:rFonts w:cs="Arial"/>
-                <w:bCs/>
-                <w:sz w:val="16"/>
-                <w:szCs w:val="16"/>
-              </w:rPr>
-              <w:t xml:space="preserve">Gave a talk at the Dayton </w:t>
-            </w:r>
-            <w:proofErr w:type="spellStart"/>
-            <w:r>
-              <w:rPr>
-                <w:rFonts w:cs="Arial"/>
-                <w:bCs/>
-                <w:sz w:val="16"/>
-                <w:szCs w:val="16"/>
-              </w:rPr>
-              <w:t>DotNet</w:t>
-            </w:r>
-            <w:proofErr w:type="spellEnd"/>
-            <w:r>
-              <w:rPr>
-                <w:rFonts w:cs="Arial"/>
-                <w:bCs/>
-                <w:sz w:val="16"/>
-                <w:szCs w:val="16"/>
-              </w:rPr>
-              <w:t xml:space="preserve"> Meetup and </w:t>
-            </w:r>
-            <w:proofErr w:type="spellStart"/>
-            <w:r>
-              <w:rPr>
-                <w:rFonts w:cs="Arial"/>
-                <w:bCs/>
-                <w:sz w:val="16"/>
-                <w:szCs w:val="16"/>
-              </w:rPr>
-              <w:t>SmartData</w:t>
-            </w:r>
-            <w:proofErr w:type="spellEnd"/>
-            <w:r>
-              <w:rPr>
-                <w:rFonts w:cs="Arial"/>
-                <w:bCs/>
-                <w:sz w:val="16"/>
-                <w:szCs w:val="16"/>
-              </w:rPr>
-              <w:t xml:space="preserve"> Lunch and Learn on </w:t>
-            </w:r>
-            <w:proofErr w:type="spellStart"/>
-            <w:r>
-              <w:rPr>
-                <w:rFonts w:cs="Arial"/>
-                <w:bCs/>
-                <w:sz w:val="16"/>
-                <w:szCs w:val="16"/>
-              </w:rPr>
-              <w:t>Blazor</w:t>
-            </w:r>
-            <w:proofErr w:type="spellEnd"/>
-            <w:r>
-              <w:rPr>
-                <w:rFonts w:cs="Arial"/>
-                <w:bCs/>
-                <w:sz w:val="16"/>
-                <w:szCs w:val="16"/>
-              </w:rPr>
-              <w:t xml:space="preserve"> and Web Assembly.</w:t>
-            </w:r>
-          </w:p>
-        </w:tc>
-      </w:tr>
-      <w:tr>
-        <w:trPr>
-          <w:trHeight w:val="288"/>
-          <w:jc w:val="center"/>
-        </w:trPr>
-        <w:tc>
-          <w:tcPr>
-            <w:tcW w:w="1284" w:type="dxa"/>
-            <w:shd w:val="clear" w:color="auto" w:fill="auto"/>
-            <w:vAlign w:val="center"/>
-          </w:tcPr>
-          <w:p>
-            <w:pPr>
-              <w:rPr>
-                <w:rFonts w:cs="Arial"/>
-                <w:b/>
-                <w:sz w:val="16"/>
-                <w:szCs w:val="16"/>
-              </w:rPr>
-            </w:pPr>
-          </w:p>
-        </w:tc>
-        <w:tc>
-          <w:tcPr>
-            <w:tcW w:w="8276" w:type="dxa"/>
-            <w:gridSpan w:val="5"/>
-            <w:shd w:val="clear" w:color="auto" w:fill="auto"/>
-            <w:vAlign w:val="center"/>
-          </w:tcPr>
-          <w:p>
-            <w:pPr>
-              <w:pStyle w:val="ListParagraph"/>
-              <w:numPr>
-                <w:ilvl w:val="0"/>
-                <w:numId w:val="2"/>
-              </w:numPr>
-              <w:spacing w:before="40" w:after="40"/>
-              <w:rPr>
-                <w:rFonts w:cs="Arial"/>
-                <w:bCs/>
-                <w:sz w:val="16"/>
-                <w:szCs w:val="16"/>
-              </w:rPr>
-            </w:pPr>
-            <w:r>
-              <w:rPr>
-                <w:rFonts w:cs="Arial"/>
-                <w:bCs/>
-                <w:sz w:val="16"/>
-                <w:szCs w:val="16"/>
-              </w:rPr>
-              <w:t xml:space="preserve">Built a real time Connect 4 game using </w:t>
-            </w:r>
-            <w:proofErr w:type="spellStart"/>
-            <w:r>
-              <w:rPr>
-                <w:rFonts w:cs="Arial"/>
-                <w:bCs/>
-                <w:sz w:val="16"/>
-                <w:szCs w:val="16"/>
-              </w:rPr>
-              <w:t>Blazor</w:t>
-            </w:r>
-            <w:proofErr w:type="spellEnd"/>
-            <w:r>
-              <w:rPr>
-                <w:rFonts w:cs="Arial"/>
-                <w:bCs/>
-                <w:sz w:val="16"/>
-                <w:szCs w:val="16"/>
-              </w:rPr>
-              <w:t xml:space="preserve">, Azure Functions and Azure </w:t>
-            </w:r>
-            <w:proofErr w:type="spellStart"/>
-            <w:r>
-              <w:rPr>
-                <w:rFonts w:cs="Arial"/>
-                <w:bCs/>
-                <w:sz w:val="16"/>
-                <w:szCs w:val="16"/>
-              </w:rPr>
-              <w:t>CosmosDB</w:t>
-            </w:r>
-            <w:proofErr w:type="spellEnd"/>
-            <w:r>
-              <w:rPr>
-                <w:rFonts w:cs="Arial"/>
-                <w:bCs/>
-                <w:sz w:val="16"/>
-                <w:szCs w:val="16"/>
-              </w:rPr>
-              <w:t xml:space="preserve"> to learn new technologies and prepare </w:t>
-            </w:r>
-            <w:r>
-              <w:rPr>
-                <w:rFonts w:cs="Arial"/>
-                <w:bCs/>
-                <w:sz w:val="16"/>
-                <w:szCs w:val="16"/>
-              </w:rPr>
-              <w:t>to give the</w:t>
-            </w:r>
-            <w:r>
-              <w:rPr>
-                <w:rFonts w:cs="Arial"/>
-                <w:bCs/>
-                <w:sz w:val="16"/>
-                <w:szCs w:val="16"/>
-              </w:rPr>
-              <w:t xml:space="preserve"> talk</w:t>
-            </w:r>
-            <w:r>
-              <w:rPr>
-                <w:rFonts w:cs="Arial"/>
-                <w:bCs/>
-                <w:sz w:val="16"/>
-                <w:szCs w:val="16"/>
-              </w:rPr>
-              <w:t>s</w:t>
-            </w:r>
-            <w:r>
-              <w:rPr>
-                <w:rFonts w:cs="Arial"/>
-                <w:bCs/>
-                <w:sz w:val="16"/>
-                <w:szCs w:val="16"/>
-              </w:rPr>
-              <w:t>.</w:t>
-            </w:r>
-          </w:p>
-        </w:tc>
-      </w:tr>
-      <w:tr>
-        <w:trPr>
-          <w:trHeight w:val="288"/>
-          <w:jc w:val="center"/>
-        </w:trPr>
-        <w:tc>
-          <w:tcPr>
-            <w:tcW w:w="9560" w:type="dxa"/>
-            <w:gridSpan w:val="6"/>
-            <w:shd w:val="clear" w:color="auto" w:fill="auto"/>
-            <w:vAlign w:val="center"/>
-          </w:tcPr>
-          <w:p>
-            <w:pPr>
-              <w:rPr>
-                <w:rFonts w:cs="Arial"/>
-                <w:sz w:val="16"/>
-                <w:szCs w:val="16"/>
-              </w:rPr>
-            </w:pPr>
-          </w:p>
-        </w:tc>
-      </w:tr>
-      <w:tr>
-        <w:trPr>
-          <w:trHeight w:val="288"/>
-          <w:jc w:val="center"/>
-        </w:trPr>
-        <w:tc>
-          <w:tcPr>
-            <w:tcW w:w="6769" w:type="dxa"/>
-            <w:gridSpan w:val="5"/>
-            <w:shd w:val="clear" w:color="auto" w:fill="auto"/>
-            <w:vAlign w:val="center"/>
-          </w:tcPr>
-          <w:p>
-            <w:pPr>
-              <w:jc w:val="right"/>
-              <w:rPr>
-                <w:rFonts w:cs="Arial"/>
-                <w:b/>
-                <w:sz w:val="16"/>
-                <w:szCs w:val="16"/>
-              </w:rPr>
-            </w:pPr>
-            <w:r>
-              <w:rPr>
-                <w:rFonts w:cs="Arial"/>
-                <w:b/>
-                <w:sz w:val="16"/>
-                <w:szCs w:val="16"/>
-              </w:rPr>
-              <w:t>Google Tasks Synchronizer</w:t>
-            </w:r>
-          </w:p>
-        </w:tc>
-        <w:tc>
-          <w:tcPr>
-            <w:tcW w:w="2791" w:type="dxa"/>
-            <w:shd w:val="clear" w:color="auto" w:fill="auto"/>
-            <w:vAlign w:val="center"/>
-          </w:tcPr>
-          <w:p>
-            <w:pPr>
-              <w:jc w:val="right"/>
-              <w:rPr>
-                <w:rFonts w:cs="Arial"/>
-                <w:b/>
-                <w:sz w:val="16"/>
-                <w:szCs w:val="16"/>
-              </w:rPr>
-            </w:pPr>
-            <w:r>
-              <w:rPr>
-                <w:rFonts w:cs="Arial"/>
-                <w:b/>
-                <w:sz w:val="16"/>
-                <w:szCs w:val="16"/>
-              </w:rPr>
-              <w:t>January</w:t>
-            </w:r>
-            <w:r>
-              <w:rPr>
-                <w:rFonts w:cs="Arial"/>
-                <w:b/>
-                <w:sz w:val="16"/>
-                <w:szCs w:val="16"/>
-              </w:rPr>
-              <w:t xml:space="preserve"> 2018</w:t>
-            </w:r>
-          </w:p>
-        </w:tc>
-      </w:tr>
-      <w:tr>
-        <w:trPr>
-          <w:trHeight w:val="288"/>
-          <w:jc w:val="center"/>
-        </w:trPr>
-        <w:tc>
-          <w:tcPr>
-            <w:tcW w:w="1284" w:type="dxa"/>
-            <w:shd w:val="clear" w:color="auto" w:fill="auto"/>
-            <w:vAlign w:val="center"/>
-          </w:tcPr>
-          <w:p>
-            <w:pPr>
-              <w:rPr>
-                <w:rFonts w:cs="Arial"/>
-                <w:b/>
-                <w:sz w:val="16"/>
-                <w:szCs w:val="16"/>
-              </w:rPr>
-            </w:pPr>
-          </w:p>
-        </w:tc>
-        <w:tc>
-          <w:tcPr>
-            <w:tcW w:w="8276" w:type="dxa"/>
-            <w:gridSpan w:val="5"/>
-            <w:shd w:val="clear" w:color="auto" w:fill="auto"/>
-            <w:vAlign w:val="center"/>
-          </w:tcPr>
-          <w:p>
-            <w:pPr>
-              <w:pStyle w:val="ListParagraph"/>
-              <w:numPr>
-                <w:ilvl w:val="0"/>
-                <w:numId w:val="2"/>
-              </w:numPr>
-              <w:spacing w:before="40" w:after="40"/>
-              <w:rPr>
-                <w:rFonts w:cs="Arial"/>
-                <w:bCs/>
-                <w:sz w:val="16"/>
-                <w:szCs w:val="16"/>
-              </w:rPr>
-            </w:pPr>
-            <w:r>
-              <w:rPr>
-                <w:rFonts w:cs="Arial"/>
-                <w:bCs/>
-                <w:sz w:val="16"/>
-                <w:szCs w:val="16"/>
-              </w:rPr>
-              <w:t>https://github.com/bofirial/GoogleTasksSynchronizer</w:t>
-            </w:r>
-          </w:p>
-        </w:tc>
-      </w:tr>
-      <w:tr>
-        <w:trPr>
-          <w:trHeight w:val="288"/>
-          <w:jc w:val="center"/>
-        </w:trPr>
-        <w:tc>
-          <w:tcPr>
-            <w:tcW w:w="1284" w:type="dxa"/>
-            <w:shd w:val="clear" w:color="auto" w:fill="auto"/>
-            <w:vAlign w:val="center"/>
-          </w:tcPr>
-          <w:p>
-            <w:pPr>
-              <w:rPr>
-                <w:rFonts w:cs="Arial"/>
-                <w:b/>
-                <w:sz w:val="16"/>
-                <w:szCs w:val="16"/>
-              </w:rPr>
-            </w:pPr>
-          </w:p>
-        </w:tc>
-        <w:tc>
-          <w:tcPr>
-            <w:tcW w:w="8276" w:type="dxa"/>
-            <w:gridSpan w:val="5"/>
-            <w:shd w:val="clear" w:color="auto" w:fill="auto"/>
-            <w:vAlign w:val="center"/>
-          </w:tcPr>
-          <w:p>
-            <w:pPr>
-              <w:pStyle w:val="ListParagraph"/>
-              <w:numPr>
-                <w:ilvl w:val="0"/>
-                <w:numId w:val="2"/>
-              </w:numPr>
-              <w:spacing w:before="40" w:after="40"/>
-              <w:rPr>
-                <w:rFonts w:cs="Arial"/>
-                <w:bCs/>
-                <w:sz w:val="16"/>
-                <w:szCs w:val="16"/>
-              </w:rPr>
-            </w:pPr>
-            <w:r>
-              <w:rPr>
-                <w:rFonts w:cs="Arial"/>
-                <w:bCs/>
-                <w:sz w:val="16"/>
-                <w:szCs w:val="16"/>
-              </w:rPr>
-              <w:t>Created an Azure Function to keep Google Tasks in sync across multiple accounts every 15 seconds.</w:t>
-            </w:r>
-          </w:p>
-        </w:tc>
-      </w:tr>
-      <w:tr>
-        <w:trPr>
-          <w:trHeight w:val="288"/>
-          <w:jc w:val="center"/>
-        </w:trPr>
-        <w:tc>
-          <w:tcPr>
-            <w:tcW w:w="9560" w:type="dxa"/>
-            <w:gridSpan w:val="6"/>
-            <w:shd w:val="clear" w:color="auto" w:fill="auto"/>
-            <w:vAlign w:val="center"/>
-          </w:tcPr>
-          <w:p>
-            <w:pPr>
-              <w:rPr>
-                <w:rFonts w:cs="Arial"/>
-                <w:sz w:val="16"/>
-                <w:szCs w:val="16"/>
-              </w:rPr>
-            </w:pPr>
-          </w:p>
-        </w:tc>
-      </w:tr>
-      <w:tr>
-        <w:trPr>
-          <w:trHeight w:val="288"/>
-          <w:jc w:val="center"/>
-        </w:trPr>
-        <w:tc>
-          <w:tcPr>
-            <w:tcW w:w="1284" w:type="dxa"/>
-            <w:shd w:val="clear" w:color="auto" w:fill="auto"/>
-            <w:vAlign w:val="center"/>
-          </w:tcPr>
-          <w:p>
-            <w:pPr>
+            </w:pPr>
+            <w:r>
               <w:rPr>
                 <w:rFonts w:cs="Arial"/>
                 <w:b/>
                 <w:sz w:val="20"/>
                 <w:szCs w:val="20"/>
               </w:rPr>
-            </w:pPr>
-            <w:r>
-              <w:rPr>
-                <w:rFonts w:cs="Arial"/>
-                <w:b/>
-                <w:sz w:val="20"/>
-                <w:szCs w:val="20"/>
-              </w:rPr>
               <w:t>Education</w:t>
             </w:r>
           </w:p>
@@ -4552,7 +4140,7 @@
         <w:tc>
           <w:tcPr>
             <w:tcW w:w="3406" w:type="dxa"/>
-            <w:gridSpan w:val="3"/>
+            <w:gridSpan w:val="2"/>
             <w:shd w:val="clear" w:color="auto" w:fill="auto"/>
             <w:vAlign w:val="center"/>
           </w:tcPr>
@@ -4703,7 +4291,7 @@
         <w:tc>
           <w:tcPr>
             <w:tcW w:w="5239" w:type="dxa"/>
-            <w:gridSpan w:val="3"/>
+            <w:gridSpan w:val="2"/>
             <w:shd w:val="clear" w:color="auto" w:fill="auto"/>
             <w:vAlign w:val="center"/>
           </w:tcPr>
@@ -4784,7 +4372,7 @@
         <w:tc>
           <w:tcPr>
             <w:tcW w:w="5239" w:type="dxa"/>
-            <w:gridSpan w:val="3"/>
+            <w:gridSpan w:val="2"/>
             <w:shd w:val="clear" w:color="auto" w:fill="auto"/>
             <w:vAlign w:val="center"/>
           </w:tcPr>
@@ -4833,8 +4421,6 @@
           <w:szCs w:val="16"/>
         </w:rPr>
       </w:pPr>
-      <w:bookmarkStart w:id="1" w:name="_GoBack"/>
-      <w:bookmarkEnd w:id="1"/>
     </w:p>
     <w:sectPr>
       <w:pgSz w:w="12240" w:h="15840"/>
@@ -5362,6 +4948,50 @@
     <w:lsdException w:name="Subtitle" w:qFormat="1"/>
     <w:lsdException w:name="Strong" w:qFormat="1"/>
     <w:lsdException w:name="Emphasis" w:qFormat="1"/>
+    <w:lsdException w:name="Normal Table" w:semiHidden="1" w:unhideWhenUsed="1"/>
+    <w:lsdException w:name="Table Simple 1" w:semiHidden="1" w:unhideWhenUsed="1"/>
+    <w:lsdException w:name="Table Simple 2" w:semiHidden="1" w:unhideWhenUsed="1"/>
+    <w:lsdException w:name="Table Simple 3" w:semiHidden="1" w:unhideWhenUsed="1"/>
+    <w:lsdException w:name="Table Classic 1" w:semiHidden="1" w:unhideWhenUsed="1"/>
+    <w:lsdException w:name="Table Classic 2" w:semiHidden="1" w:unhideWhenUsed="1"/>
+    <w:lsdException w:name="Table Classic 3" w:semiHidden="1" w:unhideWhenUsed="1"/>
+    <w:lsdException w:name="Table Classic 4" w:semiHidden="1" w:unhideWhenUsed="1"/>
+    <w:lsdException w:name="Table Colorful 1" w:semiHidden="1" w:unhideWhenUsed="1"/>
+    <w:lsdException w:name="Table Colorful 2" w:semiHidden="1" w:unhideWhenUsed="1"/>
+    <w:lsdException w:name="Table Colorful 3" w:semiHidden="1" w:unhideWhenUsed="1"/>
+    <w:lsdException w:name="Table Columns 1" w:semiHidden="1" w:unhideWhenUsed="1"/>
+    <w:lsdException w:name="Table Columns 2" w:semiHidden="1" w:unhideWhenUsed="1"/>
+    <w:lsdException w:name="Table Columns 3" w:semiHidden="1" w:unhideWhenUsed="1"/>
+    <w:lsdException w:name="Table Columns 4" w:semiHidden="1" w:unhideWhenUsed="1"/>
+    <w:lsdException w:name="Table Columns 5" w:semiHidden="1" w:unhideWhenUsed="1"/>
+    <w:lsdException w:name="Table Grid 1" w:semiHidden="1" w:unhideWhenUsed="1"/>
+    <w:lsdException w:name="Table Grid 2" w:semiHidden="1" w:unhideWhenUsed="1"/>
+    <w:lsdException w:name="Table Grid 3" w:semiHidden="1" w:unhideWhenUsed="1"/>
+    <w:lsdException w:name="Table Grid 4" w:semiHidden="1" w:unhideWhenUsed="1"/>
+    <w:lsdException w:name="Table Grid 5" w:semiHidden="1" w:unhideWhenUsed="1"/>
+    <w:lsdException w:name="Table Grid 6" w:semiHidden="1" w:unhideWhenUsed="1"/>
+    <w:lsdException w:name="Table Grid 7" w:semiHidden="1" w:unhideWhenUsed="1"/>
+    <w:lsdException w:name="Table Grid 8" w:semiHidden="1" w:unhideWhenUsed="1"/>
+    <w:lsdException w:name="Table List 1" w:semiHidden="1" w:unhideWhenUsed="1"/>
+    <w:lsdException w:name="Table List 2" w:semiHidden="1" w:unhideWhenUsed="1"/>
+    <w:lsdException w:name="Table List 3" w:semiHidden="1" w:unhideWhenUsed="1"/>
+    <w:lsdException w:name="Table List 4" w:semiHidden="1" w:unhideWhenUsed="1"/>
+    <w:lsdException w:name="Table List 5" w:semiHidden="1" w:unhideWhenUsed="1"/>
+    <w:lsdException w:name="Table List 6" w:semiHidden="1" w:unhideWhenUsed="1"/>
+    <w:lsdException w:name="Table List 7" w:semiHidden="1" w:unhideWhenUsed="1"/>
+    <w:lsdException w:name="Table List 8" w:semiHidden="1" w:unhideWhenUsed="1"/>
+    <w:lsdException w:name="Table 3D effects 1" w:semiHidden="1" w:unhideWhenUsed="1"/>
+    <w:lsdException w:name="Table 3D effects 2" w:semiHidden="1" w:unhideWhenUsed="1"/>
+    <w:lsdException w:name="Table 3D effects 3" w:semiHidden="1" w:unhideWhenUsed="1"/>
+    <w:lsdException w:name="Table Contemporary" w:semiHidden="1" w:unhideWhenUsed="1"/>
+    <w:lsdException w:name="Table Elegant" w:semiHidden="1" w:unhideWhenUsed="1"/>
+    <w:lsdException w:name="Table Professional" w:semiHidden="1" w:unhideWhenUsed="1"/>
+    <w:lsdException w:name="Table Subtle 1" w:semiHidden="1" w:unhideWhenUsed="1"/>
+    <w:lsdException w:name="Table Subtle 2" w:semiHidden="1" w:unhideWhenUsed="1"/>
+    <w:lsdException w:name="Table Web 1" w:semiHidden="1" w:unhideWhenUsed="1"/>
+    <w:lsdException w:name="Table Web 2" w:semiHidden="1" w:unhideWhenUsed="1"/>
+    <w:lsdException w:name="Table Web 3" w:semiHidden="1" w:unhideWhenUsed="1"/>
+    <w:lsdException w:name="Table Theme" w:semiHidden="1" w:unhideWhenUsed="1"/>
     <w:lsdException w:name="Placeholder Text" w:semiHidden="1" w:uiPriority="99"/>
     <w:lsdException w:name="No Spacing" w:uiPriority="1" w:qFormat="1"/>
     <w:lsdException w:name="Light Shading" w:uiPriority="60"/>
@@ -5594,11 +5224,15 @@
   </w:style>
   <w:style w:type="character" w:default="1" w:styleId="DefaultParagraphFont">
     <w:name w:val="Default Paragraph Font"/>
+    <w:uiPriority w:val="1"/>
     <w:semiHidden/>
+    <w:unhideWhenUsed/>
   </w:style>
   <w:style w:type="table" w:default="1" w:styleId="TableNormal">
     <w:name w:val="Normal Table"/>
+    <w:uiPriority w:val="99"/>
     <w:semiHidden/>
+    <w:unhideWhenUsed/>
     <w:tblPr>
       <w:tblInd w:w="0" w:type="dxa"/>
       <w:tblCellMar>
@@ -5611,7 +5245,9 @@
   </w:style>
   <w:style w:type="numbering" w:default="1" w:styleId="NoList">
     <w:name w:val="No List"/>
+    <w:uiPriority w:val="99"/>
     <w:semiHidden/>
+    <w:unhideWhenUsed/>
   </w:style>
   <w:style w:type="character" w:styleId="Hyperlink">
     <w:name w:val="Hyperlink"/>

</xml_diff>